<commit_message>
Correccion de la docu nro 1
Se corrigieron algunas definiciones que eran erroneas
</commit_message>
<xml_diff>
--- a/POO3-TP1-CHAT/Documents/Documentacion, comandos e instrucciones del servidor.docx
+++ b/POO3-TP1-CHAT/Documents/Documentacion, comandos e instrucciones del servidor.docx
@@ -105,22 +105,31 @@
     </w:p>
     <w:p>
       <w:pPr>
-        <w:rPr>
-          <w:rFonts w:ascii="Droid Sans" w:hAnsi="Droid Sans" w:cs="Droid Sans"/>
-        </w:rPr>
-      </w:pPr>
-    </w:p>
-    <w:p>
-      <w:pPr>
-        <w:rPr>
-          <w:rFonts w:ascii="Droid Sans" w:hAnsi="Droid Sans" w:cs="Droid Sans"/>
-        </w:rPr>
-      </w:pPr>
-    </w:p>
-    <w:p>
-      <w:pPr>
         <w:jc w:val="center"/>
         <w:rPr>
+          <w:rFonts w:ascii="Droid Sans" w:hAnsi="Droid Sans" w:cs="Droid Sans"/>
+        </w:rPr>
+      </w:pPr>
+      <w:r>
+        <w:rPr>
+          <w:rFonts w:ascii="Droid Sans" w:hAnsi="Droid Sans" w:cs="Droid Sans"/>
+        </w:rPr>
+        <w:t>Versión: 2.1</w:t>
+      </w:r>
+    </w:p>
+    <w:p>
+      <w:pPr>
+        <w:rPr>
+          <w:rFonts w:ascii="Droid Sans" w:hAnsi="Droid Sans" w:cs="Droid Sans"/>
+        </w:rPr>
+      </w:pPr>
+      <w:bookmarkStart w:id="0" w:name="_GoBack"/>
+      <w:bookmarkEnd w:id="0"/>
+    </w:p>
+    <w:p>
+      <w:pPr>
+        <w:jc w:val="center"/>
+        <w:rPr>
           <w:b/>
         </w:rPr>
       </w:pPr>
@@ -157,7 +166,10 @@
         <w:jc w:val="center"/>
       </w:pPr>
       <w:r>
-        <w:t>Dante, Mendoza</w:t>
+        <w:t>Mendoza</w:t>
+      </w:r>
+      <w:r>
+        <w:t>, Dante</w:t>
       </w:r>
     </w:p>
     <w:p/>
@@ -360,6 +372,25 @@
           <w:szCs w:val="24"/>
         </w:rPr>
         <w:t xml:space="preserve"> del Servidor</w:t>
+      </w:r>
+    </w:p>
+    <w:p>
+      <w:pPr>
+        <w:rPr>
+          <w:rFonts w:ascii="Droid Sans" w:hAnsi="Droid Sans" w:cs="Droid Sans"/>
+          <w:b/>
+          <w:sz w:val="20"/>
+          <w:szCs w:val="20"/>
+        </w:rPr>
+      </w:pPr>
+      <w:r>
+        <w:rPr>
+          <w:rFonts w:ascii="Droid Sans" w:hAnsi="Droid Sans" w:cs="Droid Sans"/>
+          <w:b/>
+          <w:sz w:val="20"/>
+          <w:szCs w:val="20"/>
+        </w:rPr>
+        <w:t>Parte 1: Diseño y funciones del servidor</w:t>
       </w:r>
     </w:p>
     <w:p>
@@ -1593,6 +1624,7 @@
           <w:sz w:val="20"/>
           <w:szCs w:val="20"/>
         </w:rPr>
+        <w:lastRenderedPageBreak/>
         <w:t xml:space="preserve">El Cliente 1 quiere enviarle un mensaje al Cliente n, como se puede observar, el servidor actúa como intermediario obligatorio, es decir, un cliente de ninguna </w:t>
       </w:r>
       <w:r>
@@ -1626,7 +1658,6 @@
           <w:sz w:val="20"/>
           <w:szCs w:val="20"/>
         </w:rPr>
-        <w:lastRenderedPageBreak/>
         <w:t>Por tanto, el Cliente 1 tiene que enviar una petición/comando al servidor en el que especifica la cadena de texto/mensaje que desea enviar. Acto seguido, el servidor recibe esa petición, y de alguna forma debe saber de antemano, con un procedimiento anterior, a que cliente se destina tal mensaje (eso mismo se verá de forma detallada, posteriormente)</w:t>
       </w:r>
       <w:r>
@@ -2055,44 +2086,17 @@
       <w:pPr>
         <w:rPr>
           <w:rFonts w:ascii="Droid Sans" w:hAnsi="Droid Sans" w:cs="Droid Sans"/>
-          <w:sz w:val="20"/>
-          <w:szCs w:val="20"/>
-        </w:rPr>
-      </w:pPr>
-    </w:p>
-    <w:p>
-      <w:pPr>
-        <w:rPr>
-          <w:rFonts w:ascii="Droid Sans" w:hAnsi="Droid Sans" w:cs="Droid Sans"/>
-          <w:sz w:val="20"/>
-          <w:szCs w:val="20"/>
-        </w:rPr>
-      </w:pPr>
-    </w:p>
-    <w:p>
-      <w:pPr>
-        <w:rPr>
-          <w:rFonts w:ascii="Droid Sans" w:hAnsi="Droid Sans" w:cs="Droid Sans"/>
-          <w:sz w:val="20"/>
-          <w:szCs w:val="20"/>
-        </w:rPr>
-      </w:pPr>
-    </w:p>
-    <w:p>
-      <w:pPr>
-        <w:rPr>
-          <w:rFonts w:ascii="Droid Sans" w:hAnsi="Droid Sans" w:cs="Droid Sans"/>
-          <w:b/>
-          <w:sz w:val="20"/>
-          <w:szCs w:val="20"/>
-        </w:rPr>
-      </w:pPr>
-      <w:r>
-        <w:rPr>
-          <w:rFonts w:ascii="Droid Sans" w:hAnsi="Droid Sans" w:cs="Droid Sans"/>
-          <w:b/>
-          <w:sz w:val="20"/>
-          <w:szCs w:val="20"/>
+          <w:color w:val="7F7F7F" w:themeColor="text1" w:themeTint="80"/>
+          <w:sz w:val="24"/>
+          <w:szCs w:val="24"/>
+        </w:rPr>
+      </w:pPr>
+      <w:r>
+        <w:rPr>
+          <w:rFonts w:ascii="Droid Sans" w:hAnsi="Droid Sans" w:cs="Droid Sans"/>
+          <w:color w:val="7F7F7F" w:themeColor="text1" w:themeTint="80"/>
+          <w:sz w:val="24"/>
+          <w:szCs w:val="24"/>
         </w:rPr>
         <w:lastRenderedPageBreak/>
         <w:t>Base de datos</w:t>
@@ -2366,20 +2370,22 @@
     </w:p>
     <w:tbl>
       <w:tblPr>
-        <w:tblStyle w:val="Tablaconcuadrcula"/>
+        <w:tblStyle w:val="Tablanormal1"/>
         <w:tblpPr w:leftFromText="141" w:rightFromText="141" w:vertAnchor="text" w:horzAnchor="page" w:tblpX="3061" w:tblpY="-19"/>
         <w:tblW w:w="1824" w:type="dxa"/>
         <w:tblLook w:val="04A0" w:firstRow="1" w:lastRow="0" w:firstColumn="1" w:lastColumn="0" w:noHBand="0" w:noVBand="1"/>
       </w:tblPr>
       <w:tblGrid>
-        <w:gridCol w:w="1841"/>
+        <w:gridCol w:w="1945"/>
       </w:tblGrid>
       <w:tr>
         <w:trPr>
+          <w:cnfStyle w:val="100000000000" w:firstRow="1" w:lastRow="0" w:firstColumn="0" w:lastColumn="0" w:oddVBand="0" w:evenVBand="0" w:oddHBand="0" w:evenHBand="0" w:firstRowFirstColumn="0" w:firstRowLastColumn="0" w:lastRowFirstColumn="0" w:lastRowLastColumn="0"/>
           <w:trHeight w:val="281"/>
         </w:trPr>
         <w:tc>
           <w:tcPr>
+            <w:cnfStyle w:val="001000000000" w:firstRow="0" w:lastRow="0" w:firstColumn="1" w:lastColumn="0" w:oddVBand="0" w:evenVBand="0" w:oddHBand="0" w:evenHBand="0" w:firstRowFirstColumn="0" w:firstRowLastColumn="0" w:lastRowFirstColumn="0" w:lastRowLastColumn="0"/>
             <w:tcW w:w="0" w:type="auto"/>
           </w:tcPr>
           <w:p>
@@ -2404,10 +2410,12 @@
       </w:tr>
       <w:tr>
         <w:trPr>
+          <w:cnfStyle w:val="000000100000" w:firstRow="0" w:lastRow="0" w:firstColumn="0" w:lastColumn="0" w:oddVBand="0" w:evenVBand="0" w:oddHBand="1" w:evenHBand="0" w:firstRowFirstColumn="0" w:firstRowLastColumn="0" w:lastRowFirstColumn="0" w:lastRowLastColumn="0"/>
           <w:trHeight w:val="855"/>
         </w:trPr>
         <w:tc>
           <w:tcPr>
+            <w:cnfStyle w:val="001000000000" w:firstRow="0" w:lastRow="0" w:firstColumn="1" w:lastColumn="0" w:oddVBand="0" w:evenVBand="0" w:oddHBand="0" w:evenHBand="0" w:firstRowFirstColumn="0" w:firstRowLastColumn="0" w:lastRowFirstColumn="0" w:lastRowLastColumn="0"/>
             <w:tcW w:w="0" w:type="auto"/>
           </w:tcPr>
           <w:p>
@@ -2464,14 +2472,14 @@
                               </a:ln>
                             </wps:spPr>
                             <wps:style>
-                              <a:lnRef idx="1">
-                                <a:schemeClr val="accent1"/>
+                              <a:lnRef idx="3">
+                                <a:schemeClr val="accent3"/>
                               </a:lnRef>
                               <a:fillRef idx="0">
-                                <a:schemeClr val="accent1"/>
+                                <a:schemeClr val="accent3"/>
                               </a:fillRef>
-                              <a:effectRef idx="0">
-                                <a:schemeClr val="accent1"/>
+                              <a:effectRef idx="2">
+                                <a:schemeClr val="accent3"/>
                               </a:effectRef>
                               <a:fontRef idx="minor">
                                 <a:schemeClr val="tx1"/>
@@ -2492,7 +2500,18 @@
                 </mc:Choice>
                 <mc:Fallback>
                   <w:pict>
-                    <v:shape w14:anchorId="0705F727" id="Conector angular 15" o:spid="_x0000_s1026" type="#_x0000_t34" style="position:absolute;margin-left:85.85pt;margin-top:2.9pt;width:102.75pt;height:26.25pt;z-index:251677696;visibility:visible;mso-wrap-style:square;mso-width-percent:0;mso-height-percent:0;mso-wrap-distance-left:9pt;mso-wrap-distance-top:0;mso-wrap-distance-right:9pt;mso-wrap-distance-bottom:0;mso-position-horizontal:absolute;mso-position-horizontal-relative:text;mso-position-vertical:absolute;mso-position-vertical-relative:text;mso-width-percent:0;mso-height-percent:0;mso-width-relative:margin;mso-height-relative:margin" o:gfxdata="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" strokecolor="#5b9bd5 [3204]" strokeweight=".5pt">
+                    <v:shapetype w14:anchorId="75454D0A" id="_x0000_t34" coordsize="21600,21600" o:spt="34" o:oned="t" adj="10800" path="m,l@0,0@0,21600,21600,21600e" filled="f">
+                      <v:stroke joinstyle="miter"/>
+                      <v:formulas>
+                        <v:f eqn="val #0"/>
+                      </v:formulas>
+                      <v:path arrowok="t" fillok="f" o:connecttype="none"/>
+                      <v:handles>
+                        <v:h position="#0,center"/>
+                      </v:handles>
+                      <o:lock v:ext="edit" shapetype="t"/>
+                    </v:shapetype>
+                    <v:shape id="Conector angular 15" o:spid="_x0000_s1026" type="#_x0000_t34" style="position:absolute;margin-left:85.85pt;margin-top:2.9pt;width:102.75pt;height:26.25pt;z-index:251677696;visibility:visible;mso-wrap-style:square;mso-width-percent:0;mso-height-percent:0;mso-wrap-distance-left:9pt;mso-wrap-distance-top:0;mso-wrap-distance-right:9pt;mso-wrap-distance-bottom:0;mso-position-horizontal:absolute;mso-position-horizontal-relative:text;mso-position-vertical:absolute;mso-position-vertical-relative:text;mso-width-percent:0;mso-height-percent:0;mso-width-relative:margin;mso-height-relative:margin" o:gfxdata="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" strokecolor="#a5a5a5 [3206]" strokeweight="1.5pt">
                       <v:stroke startarrow="block" endarrow="block"/>
                     </v:shape>
                   </w:pict>
@@ -2558,20 +2577,22 @@
     </w:tbl>
     <w:tbl>
       <w:tblPr>
-        <w:tblStyle w:val="Tablaconcuadrcula"/>
+        <w:tblStyle w:val="Tablanormal1"/>
         <w:tblpPr w:leftFromText="141" w:rightFromText="141" w:vertAnchor="text" w:horzAnchor="page" w:tblpX="6961" w:tblpY="-64"/>
         <w:tblW w:w="1905" w:type="dxa"/>
         <w:tblLook w:val="04A0" w:firstRow="1" w:lastRow="0" w:firstColumn="1" w:lastColumn="0" w:noHBand="0" w:noVBand="1"/>
       </w:tblPr>
       <w:tblGrid>
-        <w:gridCol w:w="1965"/>
+        <w:gridCol w:w="2093"/>
       </w:tblGrid>
       <w:tr>
         <w:trPr>
+          <w:cnfStyle w:val="100000000000" w:firstRow="1" w:lastRow="0" w:firstColumn="0" w:lastColumn="0" w:oddVBand="0" w:evenVBand="0" w:oddHBand="0" w:evenHBand="0" w:firstRowFirstColumn="0" w:firstRowLastColumn="0" w:lastRowFirstColumn="0" w:lastRowLastColumn="0"/>
           <w:trHeight w:val="310"/>
         </w:trPr>
         <w:tc>
           <w:tcPr>
+            <w:cnfStyle w:val="001000000000" w:firstRow="0" w:lastRow="0" w:firstColumn="1" w:lastColumn="0" w:oddVBand="0" w:evenVBand="0" w:oddHBand="0" w:evenHBand="0" w:firstRowFirstColumn="0" w:firstRowLastColumn="0" w:lastRowFirstColumn="0" w:lastRowLastColumn="0"/>
             <w:tcW w:w="0" w:type="auto"/>
           </w:tcPr>
           <w:p>
@@ -2596,10 +2617,12 @@
       </w:tr>
       <w:tr>
         <w:trPr>
+          <w:cnfStyle w:val="000000100000" w:firstRow="0" w:lastRow="0" w:firstColumn="0" w:lastColumn="0" w:oddVBand="0" w:evenVBand="0" w:oddHBand="1" w:evenHBand="0" w:firstRowFirstColumn="0" w:firstRowLastColumn="0" w:lastRowFirstColumn="0" w:lastRowLastColumn="0"/>
           <w:trHeight w:val="942"/>
         </w:trPr>
         <w:tc>
           <w:tcPr>
+            <w:cnfStyle w:val="001000000000" w:firstRow="0" w:lastRow="0" w:firstColumn="1" w:lastColumn="0" w:oddVBand="0" w:evenVBand="0" w:oddHBand="0" w:evenHBand="0" w:firstRowFirstColumn="0" w:firstRowLastColumn="0" w:lastRowFirstColumn="0" w:lastRowLastColumn="0"/>
             <w:tcW w:w="0" w:type="auto"/>
           </w:tcPr>
           <w:p>
@@ -2624,87 +2647,7 @@
               <mc:AlternateContent>
                 <mc:Choice Requires="wps">
                   <w:drawing>
-                    <wp:anchor distT="0" distB="0" distL="114300" distR="114300" simplePos="0" relativeHeight="251679744" behindDoc="0" locked="0" layoutInCell="1" allowOverlap="1">
-                      <wp:simplePos x="0" y="0"/>
-                      <wp:positionH relativeFrom="column">
-                        <wp:posOffset>1176020</wp:posOffset>
-                      </wp:positionH>
-                      <wp:positionV relativeFrom="paragraph">
-                        <wp:posOffset>85090</wp:posOffset>
-                      </wp:positionV>
-                      <wp:extent cx="581025" cy="0"/>
-                      <wp:effectExtent l="38100" t="76200" r="0" b="95250"/>
-                      <wp:wrapNone/>
-                      <wp:docPr id="20" name="Conector recto de flecha 20"/>
-                      <wp:cNvGraphicFramePr/>
-                      <a:graphic xmlns:a="http://schemas.openxmlformats.org/drawingml/2006/main">
-                        <a:graphicData uri="http://schemas.microsoft.com/office/word/2010/wordprocessingShape">
-                          <wps:wsp>
-                            <wps:cNvCnPr/>
-                            <wps:spPr>
-                              <a:xfrm flipH="1">
-                                <a:off x="0" y="0"/>
-                                <a:ext cx="581025" cy="0"/>
-                              </a:xfrm>
-                              <a:prstGeom prst="straightConnector1">
-                                <a:avLst/>
-                              </a:prstGeom>
-                              <a:ln>
-                                <a:tailEnd type="triangle"/>
-                              </a:ln>
-                            </wps:spPr>
-                            <wps:style>
-                              <a:lnRef idx="1">
-                                <a:schemeClr val="accent1"/>
-                              </a:lnRef>
-                              <a:fillRef idx="0">
-                                <a:schemeClr val="accent1"/>
-                              </a:fillRef>
-                              <a:effectRef idx="0">
-                                <a:schemeClr val="accent1"/>
-                              </a:effectRef>
-                              <a:fontRef idx="minor">
-                                <a:schemeClr val="tx1"/>
-                              </a:fontRef>
-                            </wps:style>
-                            <wps:bodyPr/>
-                          </wps:wsp>
-                        </a:graphicData>
-                      </a:graphic>
-                      <wp14:sizeRelH relativeFrom="margin">
-                        <wp14:pctWidth>0</wp14:pctWidth>
-                      </wp14:sizeRelH>
-                      <wp14:sizeRelV relativeFrom="margin">
-                        <wp14:pctHeight>0</wp14:pctHeight>
-                      </wp14:sizeRelV>
-                    </wp:anchor>
-                  </w:drawing>
-                </mc:Choice>
-                <mc:Fallback>
-                  <w:pict>
-                    <v:shapetype w14:anchorId="2580AB87" id="_x0000_t32" coordsize="21600,21600" o:spt="32" o:oned="t" path="m,l21600,21600e" filled="f">
-                      <v:path arrowok="t" fillok="f" o:connecttype="none"/>
-                      <o:lock v:ext="edit" shapetype="t"/>
-                    </v:shapetype>
-                    <v:shape id="Conector recto de flecha 20" o:spid="_x0000_s1026" type="#_x0000_t32" style="position:absolute;margin-left:92.6pt;margin-top:6.7pt;width:45.75pt;height:0;flip:x;z-index:251679744;visibility:visible;mso-wrap-style:square;mso-width-percent:0;mso-height-percent:0;mso-wrap-distance-left:9pt;mso-wrap-distance-top:0;mso-wrap-distance-right:9pt;mso-wrap-distance-bottom:0;mso-position-horizontal:absolute;mso-position-horizontal-relative:text;mso-position-vertical:absolute;mso-position-vertical-relative:text;mso-width-percent:0;mso-height-percent:0;mso-width-relative:margin;mso-height-relative:margin" o:gfxdata="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" strokecolor="#5b9bd5 [3204]" strokeweight=".5pt">
-                      <v:stroke endarrow="block" joinstyle="miter"/>
-                    </v:shape>
-                  </w:pict>
-                </mc:Fallback>
-              </mc:AlternateContent>
-            </w:r>
-            <w:r>
-              <w:rPr>
-                <w:rFonts w:ascii="Droid Sans" w:hAnsi="Droid Sans" w:cs="Droid Sans"/>
-                <w:noProof/>
-                <w:sz w:val="20"/>
-                <w:szCs w:val="20"/>
-                <w:lang w:eastAsia="es-AR"/>
-              </w:rPr>
-              <mc:AlternateContent>
-                <mc:Choice Requires="wps">
-                  <w:drawing>
-                    <wp:anchor distT="0" distB="0" distL="114300" distR="114300" simplePos="0" relativeHeight="251678720" behindDoc="0" locked="0" layoutInCell="1" allowOverlap="1" wp14:anchorId="70F6C8B5" wp14:editId="467EB154">
+                    <wp:anchor distT="0" distB="0" distL="114300" distR="114300" simplePos="0" relativeHeight="251678720" behindDoc="0" locked="0" layoutInCell="1" allowOverlap="1" wp14:anchorId="5655C378" wp14:editId="3338AE9B">
                       <wp:simplePos x="0" y="0"/>
                       <wp:positionH relativeFrom="column">
                         <wp:posOffset>4596764</wp:posOffset>
@@ -2762,7 +2705,11 @@
                 </mc:Choice>
                 <mc:Fallback>
                   <w:pict>
-                    <v:shape w14:anchorId="352DF327" id="Conector recto de flecha 18" o:spid="_x0000_s1026" type="#_x0000_t32" style="position:absolute;margin-left:361.95pt;margin-top:18.5pt;width:39pt;height:3.6pt;flip:x y;z-index:251678720;visibility:visible;mso-wrap-style:square;mso-width-percent:0;mso-height-percent:0;mso-wrap-distance-left:9pt;mso-wrap-distance-top:0;mso-wrap-distance-right:9pt;mso-wrap-distance-bottom:0;mso-position-horizontal:absolute;mso-position-horizontal-relative:text;mso-position-vertical:absolute;mso-position-vertical-relative:text;mso-width-percent:0;mso-height-percent:0;mso-width-relative:margin;mso-height-relative:margin" o:gfxdata="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" strokecolor="#5b9bd5 [3204]" strokeweight=".5pt">
+                    <v:shapetype w14:anchorId="23C8FFE0" id="_x0000_t32" coordsize="21600,21600" o:spt="32" o:oned="t" path="m,l21600,21600e" filled="f">
+                      <v:path arrowok="t" fillok="f" o:connecttype="none"/>
+                      <o:lock v:ext="edit" shapetype="t"/>
+                    </v:shapetype>
+                    <v:shape id="Conector recto de flecha 18" o:spid="_x0000_s1026" type="#_x0000_t32" style="position:absolute;margin-left:361.95pt;margin-top:18.5pt;width:39pt;height:3.6pt;flip:x y;z-index:251678720;visibility:visible;mso-wrap-style:square;mso-width-percent:0;mso-height-percent:0;mso-wrap-distance-left:9pt;mso-wrap-distance-top:0;mso-wrap-distance-right:9pt;mso-wrap-distance-bottom:0;mso-position-horizontal:absolute;mso-position-horizontal-relative:text;mso-position-vertical:absolute;mso-position-vertical-relative:text;mso-width-percent:0;mso-height-percent:0;mso-width-relative:margin;mso-height-relative:margin" o:gfxdata="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" strokecolor="#5b9bd5 [3204]" strokeweight=".5pt">
                       <v:stroke endarrow="block" joinstyle="miter"/>
                     </v:shape>
                   </w:pict>
@@ -2878,6 +2825,82 @@
         <mc:AlternateContent>
           <mc:Choice Requires="wps">
             <w:drawing>
+              <wp:anchor distT="0" distB="0" distL="114300" distR="114300" simplePos="0" relativeHeight="251679744" behindDoc="0" locked="0" layoutInCell="1" allowOverlap="1" wp14:anchorId="502167A6" wp14:editId="2C922405">
+                <wp:simplePos x="0" y="0"/>
+                <wp:positionH relativeFrom="column">
+                  <wp:posOffset>4625340</wp:posOffset>
+                </wp:positionH>
+                <wp:positionV relativeFrom="paragraph">
+                  <wp:posOffset>254000</wp:posOffset>
+                </wp:positionV>
+                <wp:extent cx="581025" cy="0"/>
+                <wp:effectExtent l="38100" t="76200" r="0" b="95250"/>
+                <wp:wrapNone/>
+                <wp:docPr id="20" name="Conector recto de flecha 20"/>
+                <wp:cNvGraphicFramePr/>
+                <a:graphic xmlns:a="http://schemas.openxmlformats.org/drawingml/2006/main">
+                  <a:graphicData uri="http://schemas.microsoft.com/office/word/2010/wordprocessingShape">
+                    <wps:wsp>
+                      <wps:cNvCnPr/>
+                      <wps:spPr>
+                        <a:xfrm flipH="1">
+                          <a:off x="0" y="0"/>
+                          <a:ext cx="581025" cy="0"/>
+                        </a:xfrm>
+                        <a:prstGeom prst="straightConnector1">
+                          <a:avLst/>
+                        </a:prstGeom>
+                        <a:ln>
+                          <a:tailEnd type="triangle"/>
+                        </a:ln>
+                      </wps:spPr>
+                      <wps:style>
+                        <a:lnRef idx="3">
+                          <a:schemeClr val="accent3"/>
+                        </a:lnRef>
+                        <a:fillRef idx="0">
+                          <a:schemeClr val="accent3"/>
+                        </a:fillRef>
+                        <a:effectRef idx="2">
+                          <a:schemeClr val="accent3"/>
+                        </a:effectRef>
+                        <a:fontRef idx="minor">
+                          <a:schemeClr val="tx1"/>
+                        </a:fontRef>
+                      </wps:style>
+                      <wps:bodyPr/>
+                    </wps:wsp>
+                  </a:graphicData>
+                </a:graphic>
+                <wp14:sizeRelH relativeFrom="margin">
+                  <wp14:pctWidth>0</wp14:pctWidth>
+                </wp14:sizeRelH>
+                <wp14:sizeRelV relativeFrom="margin">
+                  <wp14:pctHeight>0</wp14:pctHeight>
+                </wp14:sizeRelV>
+              </wp:anchor>
+            </w:drawing>
+          </mc:Choice>
+          <mc:Fallback>
+            <w:pict>
+              <v:shape w14:anchorId="3004E87F" id="Conector recto de flecha 20" o:spid="_x0000_s1026" type="#_x0000_t32" style="position:absolute;margin-left:364.2pt;margin-top:20pt;width:45.75pt;height:0;flip:x;z-index:251679744;visibility:visible;mso-wrap-style:square;mso-width-percent:0;mso-height-percent:0;mso-wrap-distance-left:9pt;mso-wrap-distance-top:0;mso-wrap-distance-right:9pt;mso-wrap-distance-bottom:0;mso-position-horizontal:absolute;mso-position-horizontal-relative:text;mso-position-vertical:absolute;mso-position-vertical-relative:text;mso-width-percent:0;mso-height-percent:0;mso-width-relative:margin;mso-height-relative:margin" o:gfxdata="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" strokecolor="#a5a5a5 [3206]" strokeweight="1.5pt">
+                <v:stroke endarrow="block" joinstyle="miter"/>
+              </v:shape>
+            </w:pict>
+          </mc:Fallback>
+        </mc:AlternateContent>
+      </w:r>
+      <w:r>
+        <w:rPr>
+          <w:rFonts w:ascii="Droid Sans" w:hAnsi="Droid Sans" w:cs="Droid Sans"/>
+          <w:noProof/>
+          <w:sz w:val="20"/>
+          <w:szCs w:val="20"/>
+          <w:lang w:eastAsia="es-AR"/>
+        </w:rPr>
+        <mc:AlternateContent>
+          <mc:Choice Requires="wps">
+            <w:drawing>
               <wp:anchor distT="0" distB="0" distL="114300" distR="114300" simplePos="0" relativeHeight="251681792" behindDoc="0" locked="0" layoutInCell="1" allowOverlap="1">
                 <wp:simplePos x="0" y="0"/>
                 <wp:positionH relativeFrom="column">
@@ -2905,14 +2928,14 @@
                         </a:prstGeom>
                       </wps:spPr>
                       <wps:style>
-                        <a:lnRef idx="1">
-                          <a:schemeClr val="accent1"/>
+                        <a:lnRef idx="3">
+                          <a:schemeClr val="accent3"/>
                         </a:lnRef>
                         <a:fillRef idx="0">
-                          <a:schemeClr val="accent1"/>
+                          <a:schemeClr val="accent3"/>
                         </a:fillRef>
-                        <a:effectRef idx="0">
-                          <a:schemeClr val="accent1"/>
+                        <a:effectRef idx="2">
+                          <a:schemeClr val="accent3"/>
                         </a:effectRef>
                         <a:fontRef idx="minor">
                           <a:schemeClr val="tx1"/>
@@ -2927,7 +2950,7 @@
           </mc:Choice>
           <mc:Fallback>
             <w:pict>
-              <v:line w14:anchorId="4DD42A9E" id="Conector recto 22" o:spid="_x0000_s1026" style="position:absolute;z-index:251681792;visibility:visible;mso-wrap-style:square;mso-wrap-distance-left:9pt;mso-wrap-distance-top:0;mso-wrap-distance-right:9pt;mso-wrap-distance-bottom:0;mso-position-horizontal:absolute;mso-position-horizontal-relative:text;mso-position-vertical:absolute;mso-position-vertical-relative:text" from="409.2pt,20.75pt" to="409.2pt,215pt" o:gfxdata="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" strokecolor="#5b9bd5 [3204]" strokeweight=".5pt">
+              <v:line w14:anchorId="678E2407" id="Conector recto 22" o:spid="_x0000_s1026" style="position:absolute;z-index:251681792;visibility:visible;mso-wrap-style:square;mso-wrap-distance-left:9pt;mso-wrap-distance-top:0;mso-wrap-distance-right:9pt;mso-wrap-distance-bottom:0;mso-position-horizontal:absolute;mso-position-horizontal-relative:text;mso-position-vertical:absolute;mso-position-vertical-relative:text" from="409.2pt,20.75pt" to="409.2pt,215pt" o:gfxdata="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" strokecolor="#a5a5a5 [3206]" strokeweight="1.5pt">
                 <v:stroke joinstyle="miter"/>
               </v:line>
             </w:pict>
@@ -3000,20 +3023,22 @@
     </w:p>
     <w:tbl>
       <w:tblPr>
-        <w:tblStyle w:val="Tablaconcuadrcula"/>
+        <w:tblStyle w:val="Tablanormal1"/>
         <w:tblpPr w:leftFromText="141" w:rightFromText="141" w:vertAnchor="text" w:horzAnchor="page" w:tblpX="7066" w:tblpY="232"/>
         <w:tblW w:w="1981" w:type="dxa"/>
         <w:tblLook w:val="04A0" w:firstRow="1" w:lastRow="0" w:firstColumn="1" w:lastColumn="0" w:noHBand="0" w:noVBand="1"/>
       </w:tblPr>
       <w:tblGrid>
-        <w:gridCol w:w="1981"/>
+        <w:gridCol w:w="2049"/>
       </w:tblGrid>
       <w:tr>
         <w:trPr>
+          <w:cnfStyle w:val="100000000000" w:firstRow="1" w:lastRow="0" w:firstColumn="0" w:lastColumn="0" w:oddVBand="0" w:evenVBand="0" w:oddHBand="0" w:evenHBand="0" w:firstRowFirstColumn="0" w:firstRowLastColumn="0" w:lastRowFirstColumn="0" w:lastRowLastColumn="0"/>
           <w:trHeight w:val="279"/>
         </w:trPr>
         <w:tc>
           <w:tcPr>
+            <w:cnfStyle w:val="001000000000" w:firstRow="0" w:lastRow="0" w:firstColumn="1" w:lastColumn="0" w:oddVBand="0" w:evenVBand="0" w:oddHBand="0" w:evenHBand="0" w:firstRowFirstColumn="0" w:firstRowLastColumn="0" w:lastRowFirstColumn="0" w:lastRowLastColumn="0"/>
             <w:tcW w:w="0" w:type="auto"/>
           </w:tcPr>
           <w:p>
@@ -3038,10 +3063,12 @@
       </w:tr>
       <w:tr>
         <w:trPr>
+          <w:cnfStyle w:val="000000100000" w:firstRow="0" w:lastRow="0" w:firstColumn="0" w:lastColumn="0" w:oddVBand="0" w:evenVBand="0" w:oddHBand="1" w:evenHBand="0" w:firstRowFirstColumn="0" w:firstRowLastColumn="0" w:lastRowFirstColumn="0" w:lastRowLastColumn="0"/>
           <w:trHeight w:val="1447"/>
         </w:trPr>
         <w:tc>
           <w:tcPr>
+            <w:cnfStyle w:val="001000000000" w:firstRow="0" w:lastRow="0" w:firstColumn="1" w:lastColumn="0" w:oddVBand="0" w:evenVBand="0" w:oddHBand="0" w:evenHBand="0" w:firstRowFirstColumn="0" w:firstRowLastColumn="0" w:lastRowFirstColumn="0" w:lastRowLastColumn="0"/>
             <w:tcW w:w="0" w:type="auto"/>
           </w:tcPr>
           <w:p>
@@ -3120,14 +3147,14 @@
                               </a:ln>
                             </wps:spPr>
                             <wps:style>
-                              <a:lnRef idx="1">
-                                <a:schemeClr val="accent1"/>
+                              <a:lnRef idx="3">
+                                <a:schemeClr val="accent3"/>
                               </a:lnRef>
                               <a:fillRef idx="0">
-                                <a:schemeClr val="accent1"/>
+                                <a:schemeClr val="accent3"/>
                               </a:fillRef>
-                              <a:effectRef idx="0">
-                                <a:schemeClr val="accent1"/>
+                              <a:effectRef idx="2">
+                                <a:schemeClr val="accent3"/>
                               </a:effectRef>
                               <a:fontRef idx="minor">
                                 <a:schemeClr val="tx1"/>
@@ -3142,7 +3169,7 @@
                 </mc:Choice>
                 <mc:Fallback>
                   <w:pict>
-                    <v:shape w14:anchorId="557DB68C" id="Conector recto de flecha 21" o:spid="_x0000_s1026" type="#_x0000_t32" style="position:absolute;margin-left:92.6pt;margin-top:5.75pt;width:44.25pt;height:0;flip:x;z-index:251680768;visibility:visible;mso-wrap-style:square;mso-wrap-distance-left:9pt;mso-wrap-distance-top:0;mso-wrap-distance-right:9pt;mso-wrap-distance-bottom:0;mso-position-horizontal:absolute;mso-position-horizontal-relative:text;mso-position-vertical:absolute;mso-position-vertical-relative:text" o:gfxdata="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" strokecolor="#5b9bd5 [3204]" strokeweight=".5pt">
+                    <v:shape w14:anchorId="36FF81CB" id="Conector recto de flecha 21" o:spid="_x0000_s1026" type="#_x0000_t32" style="position:absolute;margin-left:92.6pt;margin-top:5.75pt;width:44.25pt;height:0;flip:x;z-index:251680768;visibility:visible;mso-wrap-style:square;mso-wrap-distance-left:9pt;mso-wrap-distance-top:0;mso-wrap-distance-right:9pt;mso-wrap-distance-bottom:0;mso-position-horizontal:absolute;mso-position-horizontal-relative:text;mso-position-vertical:absolute;mso-position-vertical-relative:text" o:gfxdata="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" strokecolor="#a5a5a5 [3206]" strokeweight="1.5pt">
                       <v:stroke endarrow="block" joinstyle="miter"/>
                     </v:shape>
                   </w:pict>
@@ -4348,7 +4375,24 @@
           <w:sz w:val="20"/>
           <w:szCs w:val="20"/>
         </w:rPr>
-        <w:t xml:space="preserve"> -crea una referencia a la conversación en los hilos que manejan a los usuarios participantes.</w:t>
+        <w:t xml:space="preserve"> -crea una referencia a la conversación</w:t>
+      </w:r>
+      <w:r>
+        <w:rPr>
+          <w:rFonts w:ascii="Droid Sans" w:hAnsi="Droid Sans" w:cs="Droid Sans"/>
+          <w:sz w:val="20"/>
+          <w:szCs w:val="20"/>
+        </w:rPr>
+        <w:t xml:space="preserve">, </w:t>
+      </w:r>
+      <w:r>
+        <w:rPr>
+          <w:rFonts w:ascii="Droid Sans" w:hAnsi="Droid Sans" w:cs="Droid Sans"/>
+          <w:i/>
+          <w:sz w:val="20"/>
+          <w:szCs w:val="20"/>
+        </w:rPr>
+        <w:t>en esta versión, solamente al hilo invocador del comando, para crear la referencia a la conversación en el hilo que maneja al otro usuario participante, éste debe usar el comando PC (para preguntar si alguien ha creado una conversación con su ID como destino).</w:t>
       </w:r>
     </w:p>
     <w:p>
@@ -4410,7 +4454,6 @@
           <w:sz w:val="20"/>
           <w:szCs w:val="20"/>
         </w:rPr>
-        <w:lastRenderedPageBreak/>
         <w:t>UC: Muestra una lista de usuarios conectados</w:t>
       </w:r>
     </w:p>
@@ -4698,7 +4741,85 @@
           <w:sz w:val="20"/>
           <w:szCs w:val="20"/>
         </w:rPr>
-        <w:t>PC: Al usuario que llame a este comando estará “preguntando” si hay una conversación cuyo ID de destino sea el propio, es decir, si algún otro usuario ha creado una conversación con él.</w:t>
+        <w:t>PC: Al usuario que llame a este comando estará “preguntando” si hay una conversación cuyo ID de destino sea el propio, es decir, si algún otro usuario ha creado una conversación con él</w:t>
+      </w:r>
+      <w:r>
+        <w:rPr>
+          <w:rFonts w:ascii="Droid Sans" w:hAnsi="Droid Sans" w:cs="Droid Sans"/>
+          <w:sz w:val="20"/>
+          <w:szCs w:val="20"/>
+        </w:rPr>
+        <w:t xml:space="preserve"> (</w:t>
+      </w:r>
+      <w:r>
+        <w:rPr>
+          <w:rFonts w:ascii="Droid Sans" w:hAnsi="Droid Sans" w:cs="Droid Sans"/>
+          <w:i/>
+          <w:sz w:val="20"/>
+          <w:szCs w:val="20"/>
+        </w:rPr>
+        <w:t>Visto de otra forma, sirve para “sincronizar” las referencias a la conversación de aquel hilo/usuario que tenga un comportamiento “pasivo”</w:t>
+      </w:r>
+      <w:r>
+        <w:rPr>
+          <w:rFonts w:ascii="Droid Sans" w:hAnsi="Droid Sans" w:cs="Droid Sans"/>
+          <w:i/>
+          <w:sz w:val="20"/>
+          <w:szCs w:val="20"/>
+        </w:rPr>
+        <w:t>, o sea</w:t>
+      </w:r>
+      <w:r>
+        <w:rPr>
+          <w:rFonts w:ascii="Droid Sans" w:hAnsi="Droid Sans" w:cs="Droid Sans"/>
+          <w:i/>
+          <w:sz w:val="20"/>
+          <w:szCs w:val="20"/>
+        </w:rPr>
+        <w:t>, que no haya creado la conversación ni la haya eliminado. C</w:t>
+      </w:r>
+      <w:r>
+        <w:rPr>
+          <w:rFonts w:ascii="Droid Sans" w:hAnsi="Droid Sans" w:cs="Droid Sans"/>
+          <w:i/>
+          <w:sz w:val="20"/>
+          <w:szCs w:val="20"/>
+        </w:rPr>
+        <w:t>omplementa</w:t>
+      </w:r>
+      <w:r>
+        <w:rPr>
+          <w:rFonts w:ascii="Droid Sans" w:hAnsi="Droid Sans" w:cs="Droid Sans"/>
+          <w:i/>
+          <w:sz w:val="20"/>
+          <w:szCs w:val="20"/>
+        </w:rPr>
+        <w:t>ndo así</w:t>
+      </w:r>
+      <w:r>
+        <w:rPr>
+          <w:rFonts w:ascii="Droid Sans" w:hAnsi="Droid Sans" w:cs="Droid Sans"/>
+          <w:i/>
+          <w:sz w:val="20"/>
+          <w:szCs w:val="20"/>
+        </w:rPr>
+        <w:t xml:space="preserve"> al comando CN cuando se crea una conversación, y al comando DS cuando se la elimina</w:t>
+      </w:r>
+      <w:r>
+        <w:rPr>
+          <w:rFonts w:ascii="Droid Sans" w:hAnsi="Droid Sans" w:cs="Droid Sans"/>
+          <w:sz w:val="20"/>
+          <w:szCs w:val="20"/>
+        </w:rPr>
+        <w:t>)</w:t>
+      </w:r>
+      <w:r>
+        <w:rPr>
+          <w:rFonts w:ascii="Droid Sans" w:hAnsi="Droid Sans" w:cs="Droid Sans"/>
+          <w:sz w:val="20"/>
+          <w:szCs w:val="20"/>
+        </w:rPr>
+        <w:t>.</w:t>
       </w:r>
     </w:p>
     <w:p>
@@ -4803,7 +4924,85 @@
           <w:sz w:val="20"/>
           <w:szCs w:val="20"/>
         </w:rPr>
-        <w:t>-le asigna una referencia al hilo que controla al usuario invocador del comando, en caso de que tenga una conversación pendiente.</w:t>
+        <w:t xml:space="preserve">-le asigna una referencia </w:t>
+      </w:r>
+      <w:r>
+        <w:rPr>
+          <w:rFonts w:ascii="Droid Sans" w:hAnsi="Droid Sans" w:cs="Droid Sans"/>
+          <w:sz w:val="20"/>
+          <w:szCs w:val="20"/>
+        </w:rPr>
+        <w:t xml:space="preserve">a la conversación </w:t>
+      </w:r>
+      <w:r>
+        <w:rPr>
+          <w:rFonts w:ascii="Droid Sans" w:hAnsi="Droid Sans" w:cs="Droid Sans"/>
+          <w:sz w:val="20"/>
+          <w:szCs w:val="20"/>
+        </w:rPr>
+        <w:t>al hilo que controla al usuario invocador del comando, en caso de que tenga una conversación pendiente.</w:t>
+      </w:r>
+      <w:r>
+        <w:rPr>
+          <w:rFonts w:ascii="Droid Sans" w:hAnsi="Droid Sans" w:cs="Droid Sans"/>
+          <w:sz w:val="20"/>
+          <w:szCs w:val="20"/>
+        </w:rPr>
+        <w:t xml:space="preserve"> (</w:t>
+      </w:r>
+      <w:r>
+        <w:rPr>
+          <w:rFonts w:ascii="Droid Sans" w:hAnsi="Droid Sans" w:cs="Droid Sans"/>
+          <w:i/>
+          <w:sz w:val="20"/>
+          <w:szCs w:val="20"/>
+        </w:rPr>
+        <w:t>caso de uso en CN</w:t>
+      </w:r>
+      <w:r>
+        <w:rPr>
+          <w:rFonts w:ascii="Droid Sans" w:hAnsi="Droid Sans" w:cs="Droid Sans"/>
+          <w:sz w:val="20"/>
+          <w:szCs w:val="20"/>
+        </w:rPr>
+        <w:t>)</w:t>
+      </w:r>
+    </w:p>
+    <w:p>
+      <w:pPr>
+        <w:pStyle w:val="Prrafodelista"/>
+        <w:spacing w:line="360" w:lineRule="auto"/>
+        <w:ind w:left="1410"/>
+        <w:rPr>
+          <w:rFonts w:ascii="Droid Sans" w:hAnsi="Droid Sans" w:cs="Droid Sans"/>
+          <w:sz w:val="20"/>
+          <w:szCs w:val="20"/>
+        </w:rPr>
+      </w:pPr>
+      <w:r>
+        <w:rPr>
+          <w:rFonts w:ascii="Droid Sans" w:hAnsi="Droid Sans" w:cs="Droid Sans"/>
+          <w:sz w:val="20"/>
+          <w:szCs w:val="20"/>
+        </w:rPr>
+        <w:t>-elimina la referencia a la conversación del hilo/usuario, en caso de que el otro participante la haya eliminado previamente (</w:t>
+      </w:r>
+      <w:r>
+        <w:rPr>
+          <w:rFonts w:ascii="Droid Sans" w:hAnsi="Droid Sans" w:cs="Droid Sans"/>
+          <w:i/>
+          <w:sz w:val="20"/>
+          <w:szCs w:val="20"/>
+        </w:rPr>
+        <w:t>caso de uso en DS</w:t>
+      </w:r>
+      <w:r>
+        <w:rPr>
+          <w:rFonts w:ascii="Droid Sans" w:hAnsi="Droid Sans" w:cs="Droid Sans"/>
+          <w:sz w:val="20"/>
+          <w:szCs w:val="20"/>
+        </w:rPr>
+        <w:t>).</w:t>
       </w:r>
     </w:p>
     <w:p>
@@ -4881,20 +5080,32 @@
     </w:p>
     <w:p>
       <w:pPr>
-        <w:pStyle w:val="Prrafodelista"/>
         <w:spacing w:line="360" w:lineRule="auto"/>
-        <w:rPr>
-          <w:rFonts w:ascii="Droid Sans" w:hAnsi="Droid Sans" w:cs="Droid Sans"/>
-          <w:sz w:val="20"/>
-          <w:szCs w:val="20"/>
-        </w:rPr>
-      </w:pPr>
-      <w:r>
-        <w:rPr>
-          <w:rFonts w:ascii="Droid Sans" w:hAnsi="Droid Sans" w:cs="Droid Sans"/>
-          <w:sz w:val="20"/>
-          <w:szCs w:val="20"/>
-        </w:rPr>
+        <w:ind w:firstLine="708"/>
+        <w:rPr>
+          <w:rFonts w:ascii="Droid Sans" w:hAnsi="Droid Sans" w:cs="Droid Sans"/>
+          <w:sz w:val="20"/>
+          <w:szCs w:val="20"/>
+        </w:rPr>
+      </w:pPr>
+    </w:p>
+    <w:p>
+      <w:pPr>
+        <w:spacing w:line="360" w:lineRule="auto"/>
+        <w:ind w:firstLine="708"/>
+        <w:rPr>
+          <w:rFonts w:ascii="Droid Sans" w:hAnsi="Droid Sans" w:cs="Droid Sans"/>
+          <w:sz w:val="20"/>
+          <w:szCs w:val="20"/>
+        </w:rPr>
+      </w:pPr>
+      <w:r>
+        <w:rPr>
+          <w:rFonts w:ascii="Droid Sans" w:hAnsi="Droid Sans" w:cs="Droid Sans"/>
+          <w:sz w:val="20"/>
+          <w:szCs w:val="20"/>
+        </w:rPr>
+        <w:lastRenderedPageBreak/>
         <w:t>Ejecución correcta: devuelve OK + una cadena compuesta con:</w:t>
       </w:r>
     </w:p>
@@ -4994,16 +5205,7 @@
           <w:sz w:val="20"/>
           <w:szCs w:val="20"/>
         </w:rPr>
-        <w:t xml:space="preserve">-accede a la base de datos, si encuentra mensajes cuyo ID de usuario destino coincida con el ID del hilo que maneja al usuario invocador del comando, actualiza </w:t>
-      </w:r>
-      <w:r>
-        <w:rPr>
-          <w:rFonts w:ascii="Droid Sans" w:hAnsi="Droid Sans" w:cs="Droid Sans"/>
-          <w:sz w:val="20"/>
-          <w:szCs w:val="20"/>
-        </w:rPr>
-        <w:lastRenderedPageBreak/>
-        <w:t>el campo “leído” a “SI” a medida que los mensajes se vayan mostrando por pantalla.</w:t>
+        <w:t>-accede a la base de datos, si encuentra mensajes cuyo ID de usuario destino coincida con el ID del hilo que maneja al usuario invocador del comando, actualiza el campo “leído” a “SI” a medida que los mensajes se vayan mostrando por pantalla.</w:t>
       </w:r>
     </w:p>
     <w:p>
@@ -5211,7 +5413,85 @@
           <w:sz w:val="20"/>
           <w:szCs w:val="20"/>
         </w:rPr>
-        <w:t>-elimina la referencia a la conversación en el hilo que maneja al usuario que invoca al comando.</w:t>
+        <w:t>-elimina la referencia a la conversación en el hilo que maneja al usuario que invoca al comando</w:t>
+      </w:r>
+      <w:r>
+        <w:rPr>
+          <w:rFonts w:ascii="Droid Sans" w:hAnsi="Droid Sans" w:cs="Droid Sans"/>
+          <w:sz w:val="20"/>
+          <w:szCs w:val="20"/>
+        </w:rPr>
+        <w:t xml:space="preserve"> (</w:t>
+      </w:r>
+      <w:r>
+        <w:rPr>
+          <w:rFonts w:ascii="Droid Sans" w:hAnsi="Droid Sans" w:cs="Droid Sans"/>
+          <w:i/>
+          <w:sz w:val="20"/>
+          <w:szCs w:val="20"/>
+        </w:rPr>
+        <w:t>necesidad de que el</w:t>
+      </w:r>
+      <w:r>
+        <w:rPr>
+          <w:rFonts w:ascii="Droid Sans" w:hAnsi="Droid Sans" w:cs="Droid Sans"/>
+          <w:i/>
+          <w:sz w:val="20"/>
+          <w:szCs w:val="20"/>
+        </w:rPr>
+        <w:t xml:space="preserve"> otro hilo/usuario</w:t>
+      </w:r>
+      <w:r>
+        <w:rPr>
+          <w:rFonts w:ascii="Droid Sans" w:hAnsi="Droid Sans" w:cs="Droid Sans"/>
+          <w:i/>
+          <w:sz w:val="20"/>
+          <w:szCs w:val="20"/>
+        </w:rPr>
+        <w:t xml:space="preserve"> participante de la conversación elimine su referencia a ésta también</w:t>
+      </w:r>
+      <w:r>
+        <w:rPr>
+          <w:rFonts w:ascii="Droid Sans" w:hAnsi="Droid Sans" w:cs="Droid Sans"/>
+          <w:i/>
+          <w:sz w:val="20"/>
+          <w:szCs w:val="20"/>
+        </w:rPr>
+        <w:t>,</w:t>
+      </w:r>
+      <w:r>
+        <w:rPr>
+          <w:rFonts w:ascii="Droid Sans" w:hAnsi="Droid Sans" w:cs="Droid Sans"/>
+          <w:i/>
+          <w:sz w:val="20"/>
+          <w:szCs w:val="20"/>
+        </w:rPr>
+        <w:t xml:space="preserve"> usando</w:t>
+      </w:r>
+      <w:r>
+        <w:rPr>
+          <w:rFonts w:ascii="Droid Sans" w:hAnsi="Droid Sans" w:cs="Droid Sans"/>
+          <w:i/>
+          <w:sz w:val="20"/>
+          <w:szCs w:val="20"/>
+        </w:rPr>
+        <w:t xml:space="preserve"> el comando PC</w:t>
+      </w:r>
+      <w:r>
+        <w:rPr>
+          <w:rFonts w:ascii="Droid Sans" w:hAnsi="Droid Sans" w:cs="Droid Sans"/>
+          <w:sz w:val="20"/>
+          <w:szCs w:val="20"/>
+        </w:rPr>
+        <w:t>)</w:t>
+      </w:r>
+      <w:r>
+        <w:rPr>
+          <w:rFonts w:ascii="Droid Sans" w:hAnsi="Droid Sans" w:cs="Droid Sans"/>
+          <w:sz w:val="20"/>
+          <w:szCs w:val="20"/>
+        </w:rPr>
+        <w:t>.</w:t>
       </w:r>
     </w:p>
     <w:p>
@@ -5443,14 +5723,6 @@
           <w:szCs w:val="20"/>
         </w:rPr>
       </w:pPr>
-      <w:r>
-        <w:rPr>
-          <w:rFonts w:ascii="Droid Sans" w:hAnsi="Droid Sans" w:cs="Droid Sans"/>
-          <w:sz w:val="20"/>
-          <w:szCs w:val="20"/>
-        </w:rPr>
-        <w:t>Efectos de la ejecución correcta:</w:t>
-      </w:r>
     </w:p>
     <w:p>
       <w:pPr>
@@ -5468,14 +5740,50 @@
           <w:sz w:val="20"/>
           <w:szCs w:val="20"/>
         </w:rPr>
-        <w:tab/>
-        <w:t>-elimina el objeto Usuarios correspondiente de la lista de usuarios del servidor</w:t>
+        <w:lastRenderedPageBreak/>
+        <w:t>Efectos de la ejecución correcta:</w:t>
       </w:r>
     </w:p>
     <w:p>
       <w:pPr>
         <w:pStyle w:val="Prrafodelista"/>
         <w:spacing w:line="360" w:lineRule="auto"/>
+        <w:ind w:left="1410"/>
+        <w:rPr>
+          <w:rFonts w:ascii="Droid Sans" w:hAnsi="Droid Sans" w:cs="Droid Sans"/>
+          <w:sz w:val="20"/>
+          <w:szCs w:val="20"/>
+        </w:rPr>
+      </w:pPr>
+      <w:r>
+        <w:rPr>
+          <w:rFonts w:ascii="Droid Sans" w:hAnsi="Droid Sans" w:cs="Droid Sans"/>
+          <w:sz w:val="20"/>
+          <w:szCs w:val="20"/>
+        </w:rPr>
+        <w:t xml:space="preserve">-elimina el objeto Usuarios correspondiente de la lista de usuarios </w:t>
+      </w:r>
+      <w:r>
+        <w:rPr>
+          <w:rFonts w:ascii="Droid Sans" w:hAnsi="Droid Sans" w:cs="Droid Sans"/>
+          <w:sz w:val="20"/>
+          <w:szCs w:val="20"/>
+        </w:rPr>
+        <w:t xml:space="preserve">conectados </w:t>
+      </w:r>
+      <w:r>
+        <w:rPr>
+          <w:rFonts w:ascii="Droid Sans" w:hAnsi="Droid Sans" w:cs="Droid Sans"/>
+          <w:sz w:val="20"/>
+          <w:szCs w:val="20"/>
+        </w:rPr>
+        <w:t>del servidor</w:t>
+      </w:r>
+    </w:p>
+    <w:p>
+      <w:pPr>
+        <w:pStyle w:val="Prrafodelista"/>
+        <w:spacing w:line="360" w:lineRule="auto"/>
         <w:rPr>
           <w:rFonts w:ascii="Droid Sans" w:hAnsi="Droid Sans" w:cs="Droid Sans"/>
           <w:sz w:val="20"/>
@@ -5491,6 +5799,176 @@
         <w:tab/>
         <w:t>-a continuación, cierra la conexión del hilo con el socket.</w:t>
       </w:r>
+    </w:p>
+    <w:p>
+      <w:pPr>
+        <w:rPr>
+          <w:rFonts w:ascii="Droid Sans" w:hAnsi="Droid Sans" w:cs="Droid Sans"/>
+          <w:sz w:val="20"/>
+          <w:szCs w:val="20"/>
+        </w:rPr>
+      </w:pPr>
+    </w:p>
+    <w:p>
+      <w:pPr>
+        <w:rPr>
+          <w:rFonts w:ascii="Droid Sans" w:hAnsi="Droid Sans" w:cs="Droid Sans"/>
+          <w:b/>
+          <w:sz w:val="20"/>
+          <w:szCs w:val="20"/>
+        </w:rPr>
+      </w:pPr>
+      <w:r>
+        <w:rPr>
+          <w:rFonts w:ascii="Droid Sans" w:hAnsi="Droid Sans" w:cs="Droid Sans"/>
+          <w:b/>
+          <w:sz w:val="20"/>
+          <w:szCs w:val="20"/>
+        </w:rPr>
+        <w:t>Parte 3: Ejemplo de conversación</w:t>
+      </w:r>
+    </w:p>
+    <w:p>
+      <w:pPr>
+        <w:rPr>
+          <w:rFonts w:ascii="Droid Sans" w:hAnsi="Droid Sans" w:cs="Droid Sans"/>
+          <w:sz w:val="20"/>
+          <w:szCs w:val="20"/>
+        </w:rPr>
+      </w:pPr>
+      <w:r>
+        <w:rPr>
+          <w:rFonts w:ascii="Droid Sans" w:hAnsi="Droid Sans" w:cs="Droid Sans"/>
+          <w:sz w:val="20"/>
+          <w:szCs w:val="20"/>
+        </w:rPr>
+        <w:t>Se muestra un ejemplo de conversación mediante un diagrama de interacción/secuencia entre dos clientes y un servidor.</w:t>
+      </w:r>
+    </w:p>
+    <w:p>
+      <w:pPr>
+        <w:pStyle w:val="Prrafodelista"/>
+        <w:numPr>
+          <w:ilvl w:val="0"/>
+          <w:numId w:val="23"/>
+        </w:numPr>
+        <w:rPr>
+          <w:rFonts w:ascii="Droid Sans" w:hAnsi="Droid Sans" w:cs="Droid Sans"/>
+          <w:sz w:val="20"/>
+          <w:szCs w:val="20"/>
+        </w:rPr>
+      </w:pPr>
+      <w:r>
+        <w:rPr>
+          <w:rFonts w:ascii="Droid Sans" w:hAnsi="Droid Sans" w:cs="Droid Sans"/>
+          <w:sz w:val="20"/>
+          <w:szCs w:val="20"/>
+        </w:rPr>
+        <w:t>Se asume que el usuario A, no está registrado, mientras que el usuario B sí lo está y tan solo debe loguearse.</w:t>
+      </w:r>
+    </w:p>
+    <w:p>
+      <w:pPr>
+        <w:pStyle w:val="Prrafodelista"/>
+        <w:numPr>
+          <w:ilvl w:val="0"/>
+          <w:numId w:val="23"/>
+        </w:numPr>
+        <w:rPr>
+          <w:rFonts w:ascii="Droid Sans" w:hAnsi="Droid Sans" w:cs="Droid Sans"/>
+          <w:sz w:val="20"/>
+          <w:szCs w:val="20"/>
+        </w:rPr>
+      </w:pPr>
+      <w:r>
+        <w:rPr>
+          <w:rFonts w:ascii="Droid Sans" w:hAnsi="Droid Sans" w:cs="Droid Sans"/>
+          <w:sz w:val="20"/>
+          <w:szCs w:val="20"/>
+        </w:rPr>
+        <w:t>Los usuarios se conectarán, se enviarán un mensaje entre sí y a continuación se desconectan.</w:t>
+      </w:r>
+    </w:p>
+    <w:p>
+      <w:pPr>
+        <w:rPr>
+          <w:rFonts w:ascii="Droid Sans" w:hAnsi="Droid Sans" w:cs="Droid Sans"/>
+          <w:sz w:val="20"/>
+          <w:szCs w:val="20"/>
+        </w:rPr>
+      </w:pPr>
+    </w:p>
+    <w:p>
+      <w:pPr>
+        <w:rPr>
+          <w:rFonts w:ascii="Droid Sans" w:hAnsi="Droid Sans" w:cs="Droid Sans"/>
+          <w:sz w:val="20"/>
+          <w:szCs w:val="20"/>
+        </w:rPr>
+      </w:pPr>
+    </w:p>
+    <w:p>
+      <w:pPr>
+        <w:rPr>
+          <w:rFonts w:ascii="Droid Sans" w:hAnsi="Droid Sans" w:cs="Droid Sans"/>
+          <w:sz w:val="20"/>
+          <w:szCs w:val="20"/>
+        </w:rPr>
+      </w:pPr>
+    </w:p>
+    <w:p>
+      <w:pPr>
+        <w:rPr>
+          <w:rFonts w:ascii="Droid Sans" w:hAnsi="Droid Sans" w:cs="Droid Sans"/>
+          <w:sz w:val="20"/>
+          <w:szCs w:val="20"/>
+        </w:rPr>
+      </w:pPr>
+    </w:p>
+    <w:p>
+      <w:pPr>
+        <w:rPr>
+          <w:rFonts w:ascii="Droid Sans" w:hAnsi="Droid Sans" w:cs="Droid Sans"/>
+          <w:sz w:val="20"/>
+          <w:szCs w:val="20"/>
+        </w:rPr>
+      </w:pPr>
+    </w:p>
+    <w:p>
+      <w:pPr>
+        <w:rPr>
+          <w:rFonts w:ascii="Droid Sans" w:hAnsi="Droid Sans" w:cs="Droid Sans"/>
+          <w:sz w:val="20"/>
+          <w:szCs w:val="20"/>
+        </w:rPr>
+      </w:pPr>
+    </w:p>
+    <w:p>
+      <w:pPr>
+        <w:rPr>
+          <w:rFonts w:ascii="Droid Sans" w:hAnsi="Droid Sans" w:cs="Droid Sans"/>
+          <w:sz w:val="20"/>
+          <w:szCs w:val="20"/>
+        </w:rPr>
+      </w:pPr>
+    </w:p>
+    <w:p>
+      <w:pPr>
+        <w:rPr>
+          <w:rFonts w:ascii="Droid Sans" w:hAnsi="Droid Sans" w:cs="Droid Sans"/>
+          <w:sz w:val="20"/>
+          <w:szCs w:val="20"/>
+        </w:rPr>
+      </w:pPr>
+    </w:p>
+    <w:p>
+      <w:pPr>
+        <w:rPr>
+          <w:rFonts w:ascii="Droid Sans" w:hAnsi="Droid Sans" w:cs="Droid Sans"/>
+          <w:sz w:val="20"/>
+          <w:szCs w:val="20"/>
+        </w:rPr>
+      </w:pPr>
     </w:p>
     <w:p>
       <w:pPr>
@@ -5876,6 +6354,7 @@
           <w:noProof/>
           <w:sz w:val="20"/>
           <w:szCs w:val="20"/>
+          <w:lang w:eastAsia="es-AR"/>
         </w:rPr>
         <mc:AlternateContent>
           <mc:Choice Requires="wps">
@@ -5965,6 +6444,7 @@
           <w:noProof/>
           <w:sz w:val="20"/>
           <w:szCs w:val="20"/>
+          <w:lang w:eastAsia="es-AR"/>
         </w:rPr>
         <mc:AlternateContent>
           <mc:Choice Requires="wps">
@@ -6213,6 +6693,7 @@
           <w:noProof/>
           <w:sz w:val="20"/>
           <w:szCs w:val="20"/>
+          <w:lang w:eastAsia="es-AR"/>
         </w:rPr>
         <mc:AlternateContent>
           <mc:Choice Requires="wps">
@@ -6311,6 +6792,7 @@
           <w:noProof/>
           <w:sz w:val="20"/>
           <w:szCs w:val="20"/>
+          <w:lang w:eastAsia="es-AR"/>
         </w:rPr>
         <mc:AlternateContent>
           <mc:Choice Requires="wps">
@@ -6485,6 +6967,7 @@
           <w:noProof/>
           <w:sz w:val="20"/>
           <w:szCs w:val="20"/>
+          <w:lang w:eastAsia="es-AR"/>
         </w:rPr>
         <mc:AlternateContent>
           <mc:Choice Requires="wps">
@@ -6732,6 +7215,7 @@
           <w:noProof/>
           <w:sz w:val="20"/>
           <w:szCs w:val="20"/>
+          <w:lang w:eastAsia="es-AR"/>
         </w:rPr>
         <mc:AlternateContent>
           <mc:Choice Requires="wps">
@@ -6842,6 +7326,7 @@
           <w:noProof/>
           <w:sz w:val="20"/>
           <w:szCs w:val="20"/>
+          <w:lang w:eastAsia="es-AR"/>
         </w:rPr>
         <mc:AlternateContent>
           <mc:Choice Requires="wps">
@@ -6979,6 +7464,7 @@
           <w:noProof/>
           <w:sz w:val="20"/>
           <w:szCs w:val="20"/>
+          <w:lang w:eastAsia="es-AR"/>
         </w:rPr>
         <mc:AlternateContent>
           <mc:Choice Requires="wps">
@@ -7153,6 +7639,7 @@
           <w:noProof/>
           <w:sz w:val="20"/>
           <w:szCs w:val="20"/>
+          <w:lang w:eastAsia="es-AR"/>
         </w:rPr>
         <mc:AlternateContent>
           <mc:Choice Requires="wps">
@@ -7339,6 +7826,7 @@
           <w:noProof/>
           <w:sz w:val="20"/>
           <w:szCs w:val="20"/>
+          <w:lang w:eastAsia="es-AR"/>
         </w:rPr>
         <mc:AlternateContent>
           <mc:Choice Requires="wps">
@@ -7513,6 +8001,7 @@
           <w:noProof/>
           <w:sz w:val="20"/>
           <w:szCs w:val="20"/>
+          <w:lang w:eastAsia="es-AR"/>
         </w:rPr>
         <mc:AlternateContent>
           <mc:Choice Requires="wps">
@@ -7602,6 +8091,7 @@
           <w:noProof/>
           <w:sz w:val="20"/>
           <w:szCs w:val="20"/>
+          <w:lang w:eastAsia="es-AR"/>
         </w:rPr>
         <mc:AlternateContent>
           <mc:Choice Requires="wps">
@@ -7931,6 +8421,7 @@
           <w:noProof/>
           <w:sz w:val="20"/>
           <w:szCs w:val="20"/>
+          <w:lang w:eastAsia="es-AR"/>
         </w:rPr>
         <mc:AlternateContent>
           <mc:Choice Requires="wps">
@@ -8105,6 +8596,7 @@
           <w:noProof/>
           <w:sz w:val="20"/>
           <w:szCs w:val="20"/>
+          <w:lang w:eastAsia="es-AR"/>
         </w:rPr>
         <mc:AlternateContent>
           <mc:Choice Requires="wps">
@@ -8197,14 +8689,13 @@
           <w:szCs w:val="20"/>
         </w:rPr>
       </w:pPr>
-      <w:bookmarkStart w:id="0" w:name="_GoBack"/>
-      <w:bookmarkEnd w:id="0"/>
       <w:r>
         <w:rPr>
           <w:rFonts w:ascii="Droid Sans" w:hAnsi="Droid Sans" w:cs="Droid Sans"/>
           <w:noProof/>
           <w:sz w:val="20"/>
           <w:szCs w:val="20"/>
+          <w:lang w:eastAsia="es-AR"/>
         </w:rPr>
         <mc:AlternateContent>
           <mc:Choice Requires="wps">
@@ -8373,6 +8864,7 @@
           <w:noProof/>
           <w:sz w:val="20"/>
           <w:szCs w:val="20"/>
+          <w:lang w:eastAsia="es-AR"/>
         </w:rPr>
         <mc:AlternateContent>
           <mc:Choice Requires="wps">
@@ -8617,6 +9109,7 @@
           <w:noProof/>
           <w:sz w:val="20"/>
           <w:szCs w:val="20"/>
+          <w:lang w:eastAsia="es-AR"/>
         </w:rPr>
         <mc:AlternateContent>
           <mc:Choice Requires="wps">
@@ -8754,6 +9247,7 @@
           <w:noProof/>
           <w:sz w:val="20"/>
           <w:szCs w:val="20"/>
+          <w:lang w:eastAsia="es-AR"/>
         </w:rPr>
         <mc:AlternateContent>
           <mc:Choice Requires="wps">
@@ -8843,6 +9337,7 @@
           <w:noProof/>
           <w:sz w:val="20"/>
           <w:szCs w:val="20"/>
+          <w:lang w:eastAsia="es-AR"/>
         </w:rPr>
         <mc:AlternateContent>
           <mc:Choice Requires="wps">
@@ -9023,6 +9518,7 @@
           <w:noProof/>
           <w:sz w:val="20"/>
           <w:szCs w:val="20"/>
+          <w:lang w:eastAsia="es-AR"/>
         </w:rPr>
         <mc:AlternateContent>
           <mc:Choice Requires="wps">
@@ -9267,6 +9763,7 @@
           <w:noProof/>
           <w:sz w:val="20"/>
           <w:szCs w:val="20"/>
+          <w:lang w:eastAsia="es-AR"/>
         </w:rPr>
         <mc:AlternateContent>
           <mc:Choice Requires="wps">
@@ -9447,6 +9944,7 @@
           <w:noProof/>
           <w:sz w:val="20"/>
           <w:szCs w:val="20"/>
+          <w:lang w:eastAsia="es-AR"/>
         </w:rPr>
         <mc:AlternateContent>
           <mc:Choice Requires="wps">
@@ -9535,6 +10033,7 @@
           <w:noProof/>
           <w:sz w:val="20"/>
           <w:szCs w:val="20"/>
+          <w:lang w:eastAsia="es-AR"/>
         </w:rPr>
         <mc:AlternateContent>
           <mc:Choice Requires="wps">
@@ -9699,6 +10198,7 @@
           <w:noProof/>
           <w:sz w:val="20"/>
           <w:szCs w:val="20"/>
+          <w:lang w:eastAsia="es-AR"/>
         </w:rPr>
         <mc:AlternateContent>
           <mc:Choice Requires="wps">
@@ -9787,6 +10287,7 @@
           <w:noProof/>
           <w:sz w:val="20"/>
           <w:szCs w:val="20"/>
+          <w:lang w:eastAsia="es-AR"/>
         </w:rPr>
         <mc:AlternateContent>
           <mc:Choice Requires="wps">
@@ -9876,6 +10377,7 @@
           <w:noProof/>
           <w:sz w:val="20"/>
           <w:szCs w:val="20"/>
+          <w:lang w:eastAsia="es-AR"/>
         </w:rPr>
         <mc:AlternateContent>
           <mc:Choice Requires="wps">
@@ -10809,7 +11311,7 @@
             <w:noProof/>
             <w:lang w:val="es-ES"/>
           </w:rPr>
-          <w:t>7</w:t>
+          <w:t>3</w:t>
         </w:r>
         <w:r>
           <w:fldChar w:fldCharType="end"/>
@@ -11746,7 +12248,7 @@
   <w:abstractNum w:abstractNumId="8" w15:restartNumberingAfterBreak="0">
     <w:nsid w:val="18FF2451"/>
     <w:multiLevelType w:val="hybridMultilevel"/>
-    <w:tmpl w:val="C1661628"/>
+    <w:tmpl w:val="EC70181C"/>
     <w:lvl w:ilvl="0" w:tplc="2C0A0001">
       <w:start w:val="1"/>
       <w:numFmt w:val="bullet"/>
@@ -14352,6 +14854,101 @@
       <w:u w:val="single"/>
     </w:rPr>
   </w:style>
+  <w:style w:type="table" w:styleId="Tabladecuadrcula4-nfasis3">
+    <w:name w:val="Grid Table 4 Accent 3"/>
+    <w:basedOn w:val="Tablanormal"/>
+    <w:uiPriority w:val="49"/>
+    <w:rsid w:val="00406EB0"/>
+    <w:pPr>
+      <w:spacing w:after="0" w:line="240" w:lineRule="auto"/>
+    </w:pPr>
+    <w:tblPr>
+      <w:tblStyleRowBandSize w:val="1"/>
+      <w:tblStyleColBandSize w:val="1"/>
+      <w:tblBorders>
+        <w:top w:val="single" w:sz="4" w:space="0" w:color="C9C9C9" w:themeColor="accent3" w:themeTint="99"/>
+        <w:left w:val="single" w:sz="4" w:space="0" w:color="C9C9C9" w:themeColor="accent3" w:themeTint="99"/>
+        <w:bottom w:val="single" w:sz="4" w:space="0" w:color="C9C9C9" w:themeColor="accent3" w:themeTint="99"/>
+        <w:right w:val="single" w:sz="4" w:space="0" w:color="C9C9C9" w:themeColor="accent3" w:themeTint="99"/>
+        <w:insideH w:val="single" w:sz="4" w:space="0" w:color="C9C9C9" w:themeColor="accent3" w:themeTint="99"/>
+        <w:insideV w:val="single" w:sz="4" w:space="0" w:color="C9C9C9" w:themeColor="accent3" w:themeTint="99"/>
+      </w:tblBorders>
+    </w:tblPr>
+    <w:tblStylePr w:type="firstRow">
+      <w:rPr>
+        <w:b/>
+        <w:bCs/>
+        <w:color w:val="FFFFFF" w:themeColor="background1"/>
+      </w:rPr>
+      <w:tblPr/>
+      <w:tcPr>
+        <w:tcBorders>
+          <w:top w:val="single" w:sz="4" w:space="0" w:color="A5A5A5" w:themeColor="accent3"/>
+          <w:left w:val="single" w:sz="4" w:space="0" w:color="A5A5A5" w:themeColor="accent3"/>
+          <w:bottom w:val="single" w:sz="4" w:space="0" w:color="A5A5A5" w:themeColor="accent3"/>
+          <w:right w:val="single" w:sz="4" w:space="0" w:color="A5A5A5" w:themeColor="accent3"/>
+          <w:insideH w:val="nil"/>
+          <w:insideV w:val="nil"/>
+        </w:tcBorders>
+        <w:shd w:val="clear" w:color="auto" w:fill="A5A5A5" w:themeFill="accent3"/>
+      </w:tcPr>
+    </w:tblStylePr>
+    <w:tblStylePr w:type="lastRow">
+      <w:rPr>
+        <w:b/>
+        <w:bCs/>
+      </w:rPr>
+      <w:tblPr/>
+      <w:tcPr>
+        <w:tcBorders>
+          <w:top w:val="double" w:sz="4" w:space="0" w:color="A5A5A5" w:themeColor="accent3"/>
+        </w:tcBorders>
+      </w:tcPr>
+    </w:tblStylePr>
+    <w:tblStylePr w:type="firstCol">
+      <w:rPr>
+        <w:b/>
+        <w:bCs/>
+      </w:rPr>
+    </w:tblStylePr>
+    <w:tblStylePr w:type="lastCol">
+      <w:rPr>
+        <w:b/>
+        <w:bCs/>
+      </w:rPr>
+    </w:tblStylePr>
+    <w:tblStylePr w:type="band1Vert">
+      <w:tblPr/>
+      <w:tcPr>
+        <w:shd w:val="clear" w:color="auto" w:fill="EDEDED" w:themeFill="accent3" w:themeFillTint="33"/>
+      </w:tcPr>
+    </w:tblStylePr>
+    <w:tblStylePr w:type="band1Horz">
+      <w:tblPr/>
+      <w:tcPr>
+        <w:shd w:val="clear" w:color="auto" w:fill="EDEDED" w:themeFill="accent3" w:themeFillTint="33"/>
+      </w:tcPr>
+    </w:tblStylePr>
+  </w:style>
+  <w:style w:type="table" w:styleId="Cuadrculadetablaclara">
+    <w:name w:val="Grid Table Light"/>
+    <w:basedOn w:val="Tablanormal"/>
+    <w:uiPriority w:val="40"/>
+    <w:rsid w:val="00406EB0"/>
+    <w:pPr>
+      <w:spacing w:after="0" w:line="240" w:lineRule="auto"/>
+    </w:pPr>
+    <w:tblPr>
+      <w:tblBorders>
+        <w:top w:val="single" w:sz="4" w:space="0" w:color="BFBFBF" w:themeColor="background1" w:themeShade="BF"/>
+        <w:left w:val="single" w:sz="4" w:space="0" w:color="BFBFBF" w:themeColor="background1" w:themeShade="BF"/>
+        <w:bottom w:val="single" w:sz="4" w:space="0" w:color="BFBFBF" w:themeColor="background1" w:themeShade="BF"/>
+        <w:right w:val="single" w:sz="4" w:space="0" w:color="BFBFBF" w:themeColor="background1" w:themeShade="BF"/>
+        <w:insideH w:val="single" w:sz="4" w:space="0" w:color="BFBFBF" w:themeColor="background1" w:themeShade="BF"/>
+        <w:insideV w:val="single" w:sz="4" w:space="0" w:color="BFBFBF" w:themeColor="background1" w:themeShade="BF"/>
+      </w:tblBorders>
+    </w:tblPr>
+  </w:style>
 </w:styles>
 </file>
 
@@ -14621,7 +15218,7 @@
 </file>
 
 <file path=customXml/itemProps1.xml><?xml version="1.0" encoding="utf-8"?>
-<ds:datastoreItem xmlns:ds="http://schemas.openxmlformats.org/officeDocument/2006/customXml" ds:itemID="{FEACCAC9-2A14-46EA-B193-F8E35A63EC7F}">
+<ds:datastoreItem xmlns:ds="http://schemas.openxmlformats.org/officeDocument/2006/customXml" ds:itemID="{ADBBD5E9-998F-4718-B1C4-0F774A197B65}">
   <ds:schemaRefs>
     <ds:schemaRef ds:uri="http://schemas.openxmlformats.org/officeDocument/2006/bibliography"/>
   </ds:schemaRefs>

</xml_diff>

<commit_message>
Versión preeliminar de la documentación del servidor
Version preeliminar, pero sujeta a cambios de último minuto
</commit_message>
<xml_diff>
--- a/POO3-TP1-CHAT/Documents/Documentacion, comandos e instrucciones del servidor.docx
+++ b/POO3-TP1-CHAT/Documents/Documentacion, comandos e instrucciones del servidor.docx
@@ -114,17 +114,15 @@
         <w:rPr>
           <w:rFonts w:ascii="Droid Sans" w:hAnsi="Droid Sans" w:cs="Droid Sans"/>
         </w:rPr>
-        <w:t>Versión: 2.1</w:t>
-      </w:r>
-    </w:p>
-    <w:p>
-      <w:pPr>
-        <w:rPr>
-          <w:rFonts w:ascii="Droid Sans" w:hAnsi="Droid Sans" w:cs="Droid Sans"/>
-        </w:rPr>
-      </w:pPr>
-      <w:bookmarkStart w:id="0" w:name="_GoBack"/>
-      <w:bookmarkEnd w:id="0"/>
+        <w:t>Versión: 2.3</w:t>
+      </w:r>
+    </w:p>
+    <w:p>
+      <w:pPr>
+        <w:rPr>
+          <w:rFonts w:ascii="Droid Sans" w:hAnsi="Droid Sans" w:cs="Droid Sans"/>
+        </w:rPr>
+      </w:pPr>
     </w:p>
     <w:p>
       <w:pPr>
@@ -4296,7 +4294,7 @@
           <w:sz w:val="20"/>
           <w:szCs w:val="20"/>
         </w:rPr>
-        <w:t>cadena con ID de ambos usuarios participantes</w:t>
+        <w:t>el ID de la conversación creada.</w:t>
       </w:r>
     </w:p>
     <w:p>
@@ -4885,7 +4883,23 @@
           <w:sz w:val="20"/>
           <w:szCs w:val="20"/>
         </w:rPr>
-        <w:t>devuelve OK + cadena con ID conversación, e ID de ambos usuarios</w:t>
+        <w:t xml:space="preserve">devuelve OK + </w:t>
+      </w:r>
+      <w:r>
+        <w:rPr>
+          <w:rFonts w:ascii="Droid Sans" w:hAnsi="Droid Sans" w:cs="Droid Sans"/>
+          <w:sz w:val="20"/>
+          <w:szCs w:val="20"/>
+        </w:rPr>
+        <w:t>ID del otro usuario participante de la conversación</w:t>
+      </w:r>
+      <w:r>
+        <w:rPr>
+          <w:rFonts w:ascii="Droid Sans" w:hAnsi="Droid Sans" w:cs="Droid Sans"/>
+          <w:sz w:val="20"/>
+          <w:szCs w:val="20"/>
+        </w:rPr>
+        <w:t xml:space="preserve"> + id de la conversación pendiente (en caso de que la hubiera).</w:t>
       </w:r>
     </w:p>
     <w:p>
@@ -5004,6 +5018,42 @@
         </w:rPr>
         <w:t>).</w:t>
       </w:r>
+    </w:p>
+    <w:p>
+      <w:pPr>
+        <w:pStyle w:val="Prrafodelista"/>
+        <w:spacing w:line="360" w:lineRule="auto"/>
+        <w:ind w:left="1410"/>
+        <w:rPr>
+          <w:rFonts w:ascii="Droid Sans" w:hAnsi="Droid Sans" w:cs="Droid Sans"/>
+          <w:sz w:val="20"/>
+          <w:szCs w:val="20"/>
+        </w:rPr>
+      </w:pPr>
+    </w:p>
+    <w:p>
+      <w:pPr>
+        <w:pStyle w:val="Prrafodelista"/>
+        <w:spacing w:line="360" w:lineRule="auto"/>
+        <w:ind w:left="1410"/>
+        <w:rPr>
+          <w:rFonts w:ascii="Droid Sans" w:hAnsi="Droid Sans" w:cs="Droid Sans"/>
+          <w:sz w:val="20"/>
+          <w:szCs w:val="20"/>
+        </w:rPr>
+      </w:pPr>
+    </w:p>
+    <w:p>
+      <w:pPr>
+        <w:pStyle w:val="Prrafodelista"/>
+        <w:spacing w:line="360" w:lineRule="auto"/>
+        <w:ind w:left="1410"/>
+        <w:rPr>
+          <w:rFonts w:ascii="Droid Sans" w:hAnsi="Droid Sans" w:cs="Droid Sans"/>
+          <w:sz w:val="20"/>
+          <w:szCs w:val="20"/>
+        </w:rPr>
+      </w:pPr>
     </w:p>
     <w:p>
       <w:pPr>
@@ -5036,6 +5086,7 @@
           <w:sz w:val="20"/>
           <w:szCs w:val="20"/>
         </w:rPr>
+        <w:lastRenderedPageBreak/>
         <w:t>GM: El usuario que invoque este comando recibirá uno de los mensajes pendientes, si los tuviese.</w:t>
       </w:r>
     </w:p>
@@ -5070,103 +5121,45 @@
     </w:p>
     <w:p>
       <w:pPr>
-        <w:pStyle w:val="Prrafodelista"/>
-        <w:rPr>
-          <w:rFonts w:ascii="Droid Sans" w:hAnsi="Droid Sans" w:cs="Droid Sans"/>
-          <w:sz w:val="20"/>
-          <w:szCs w:val="20"/>
-        </w:rPr>
-      </w:pPr>
-    </w:p>
-    <w:p>
-      <w:pPr>
         <w:spacing w:line="360" w:lineRule="auto"/>
-        <w:ind w:firstLine="708"/>
-        <w:rPr>
-          <w:rFonts w:ascii="Droid Sans" w:hAnsi="Droid Sans" w:cs="Droid Sans"/>
-          <w:sz w:val="20"/>
-          <w:szCs w:val="20"/>
-        </w:rPr>
-      </w:pPr>
-    </w:p>
-    <w:p>
-      <w:pPr>
-        <w:spacing w:line="360" w:lineRule="auto"/>
-        <w:ind w:firstLine="708"/>
-        <w:rPr>
-          <w:rFonts w:ascii="Droid Sans" w:hAnsi="Droid Sans" w:cs="Droid Sans"/>
-          <w:sz w:val="20"/>
-          <w:szCs w:val="20"/>
-        </w:rPr>
-      </w:pPr>
-      <w:r>
-        <w:rPr>
-          <w:rFonts w:ascii="Droid Sans" w:hAnsi="Droid Sans" w:cs="Droid Sans"/>
-          <w:sz w:val="20"/>
-          <w:szCs w:val="20"/>
-        </w:rPr>
-        <w:lastRenderedPageBreak/>
-        <w:t>Ejecución correcta: devuelve OK + una cadena compuesta con:</w:t>
-      </w:r>
-    </w:p>
-    <w:p>
-      <w:pPr>
-        <w:pStyle w:val="Prrafodelista"/>
-        <w:spacing w:line="360" w:lineRule="auto"/>
-        <w:rPr>
-          <w:rFonts w:ascii="Droid Sans" w:hAnsi="Droid Sans" w:cs="Droid Sans"/>
-          <w:sz w:val="20"/>
-          <w:szCs w:val="20"/>
-        </w:rPr>
-      </w:pPr>
-      <w:r>
-        <w:rPr>
-          <w:rFonts w:ascii="Droid Sans" w:hAnsi="Droid Sans" w:cs="Droid Sans"/>
-          <w:sz w:val="20"/>
-          <w:szCs w:val="20"/>
-        </w:rPr>
-        <w:tab/>
-        <w:t>-El nombre del usuario emisor del mensaje</w:t>
-      </w:r>
-    </w:p>
-    <w:p>
-      <w:pPr>
-        <w:pStyle w:val="Prrafodelista"/>
-        <w:spacing w:line="360" w:lineRule="auto"/>
-        <w:rPr>
-          <w:rFonts w:ascii="Droid Sans" w:hAnsi="Droid Sans" w:cs="Droid Sans"/>
-          <w:sz w:val="20"/>
-          <w:szCs w:val="20"/>
-        </w:rPr>
-      </w:pPr>
-      <w:r>
-        <w:rPr>
-          <w:rFonts w:ascii="Droid Sans" w:hAnsi="Droid Sans" w:cs="Droid Sans"/>
-          <w:sz w:val="20"/>
-          <w:szCs w:val="20"/>
-        </w:rPr>
-        <w:tab/>
-        <w:t>-El ID del usuario emisor del mensaje</w:t>
-      </w:r>
-    </w:p>
-    <w:p>
-      <w:pPr>
-        <w:pStyle w:val="Prrafodelista"/>
-        <w:spacing w:line="360" w:lineRule="auto"/>
-        <w:rPr>
-          <w:rFonts w:ascii="Droid Sans" w:hAnsi="Droid Sans" w:cs="Droid Sans"/>
-          <w:sz w:val="20"/>
-          <w:szCs w:val="20"/>
-        </w:rPr>
-      </w:pPr>
-      <w:r>
-        <w:rPr>
-          <w:rFonts w:ascii="Droid Sans" w:hAnsi="Droid Sans" w:cs="Droid Sans"/>
-          <w:sz w:val="20"/>
-          <w:szCs w:val="20"/>
-        </w:rPr>
-        <w:tab/>
-        <w:t>-El contenido del mensaje en cuestión.</w:t>
+        <w:ind w:left="720"/>
+        <w:rPr>
+          <w:rFonts w:ascii="Droid Sans" w:hAnsi="Droid Sans" w:cs="Droid Sans"/>
+          <w:sz w:val="20"/>
+          <w:szCs w:val="20"/>
+        </w:rPr>
+      </w:pPr>
+      <w:r>
+        <w:rPr>
+          <w:rFonts w:ascii="Droid Sans" w:hAnsi="Droid Sans" w:cs="Droid Sans"/>
+          <w:sz w:val="20"/>
+          <w:szCs w:val="20"/>
+        </w:rPr>
+        <w:t xml:space="preserve">Ejecución correcta: devuelve OK + </w:t>
+      </w:r>
+      <w:r>
+        <w:rPr>
+          <w:rFonts w:ascii="Droid Sans" w:hAnsi="Droid Sans" w:cs="Droid Sans"/>
+          <w:sz w:val="20"/>
+          <w:szCs w:val="20"/>
+        </w:rPr>
+        <w:t xml:space="preserve">el ID del emisor de los mensajes + </w:t>
+      </w:r>
+      <w:r>
+        <w:rPr>
+          <w:rFonts w:ascii="Droid Sans" w:hAnsi="Droid Sans" w:cs="Droid Sans"/>
+          <w:sz w:val="20"/>
+          <w:szCs w:val="20"/>
+        </w:rPr>
+        <w:t>una lista de los mensajes pendientes para este usuario</w:t>
+      </w:r>
+      <w:r>
+        <w:rPr>
+          <w:rFonts w:ascii="Droid Sans" w:hAnsi="Droid Sans" w:cs="Droid Sans"/>
+          <w:sz w:val="20"/>
+          <w:szCs w:val="20"/>
+        </w:rPr>
+        <w:t xml:space="preserve"> separados por /&gt;*&lt;</w:t>
       </w:r>
     </w:p>
     <w:p>
@@ -5205,7 +5198,35 @@
           <w:sz w:val="20"/>
           <w:szCs w:val="20"/>
         </w:rPr>
-        <w:t>-accede a la base de datos, si encuentra mensajes cuyo ID de usuario destino coincida con el ID del hilo que maneja al usuario invocador del comando, actualiza el campo “leído” a “SI” a medida que los mensajes se vayan mostrando por pantalla.</w:t>
+        <w:t xml:space="preserve">-accede a la base de datos, si encuentra mensajes cuyo ID de usuario destino coincida con el ID del hilo que maneja al usuario invocador del comando, </w:t>
+      </w:r>
+      <w:r>
+        <w:rPr>
+          <w:rFonts w:ascii="Droid Sans" w:hAnsi="Droid Sans" w:cs="Droid Sans"/>
+          <w:sz w:val="20"/>
+          <w:szCs w:val="20"/>
+        </w:rPr>
+        <w:t>recupera esos mensajes, los tilda como leídos y muestra la lista en pantalla.</w:t>
+      </w:r>
+    </w:p>
+    <w:p>
+      <w:pPr>
+        <w:pStyle w:val="Prrafodelista"/>
+        <w:spacing w:line="360" w:lineRule="auto"/>
+        <w:ind w:left="1410"/>
+        <w:rPr>
+          <w:rFonts w:ascii="Droid Sans" w:hAnsi="Droid Sans" w:cs="Droid Sans"/>
+          <w:sz w:val="20"/>
+          <w:szCs w:val="20"/>
+        </w:rPr>
+      </w:pPr>
+      <w:r>
+        <w:rPr>
+          <w:rFonts w:ascii="Droid Sans" w:hAnsi="Droid Sans" w:cs="Droid Sans"/>
+          <w:sz w:val="20"/>
+          <w:szCs w:val="20"/>
+        </w:rPr>
+        <w:t>-a continuación, borra los mensajes recibidos de ese hilo en memoria.</w:t>
       </w:r>
     </w:p>
     <w:p>
@@ -5626,6 +5647,129 @@
     <w:p>
       <w:pPr>
         <w:pStyle w:val="Prrafodelista"/>
+        <w:numPr>
+          <w:ilvl w:val="0"/>
+          <w:numId w:val="23"/>
+        </w:numPr>
+        <w:rPr>
+          <w:rFonts w:ascii="Droid Sans" w:hAnsi="Droid Sans" w:cs="Droid Sans"/>
+          <w:sz w:val="20"/>
+          <w:szCs w:val="20"/>
+        </w:rPr>
+      </w:pPr>
+      <w:r>
+        <w:rPr>
+          <w:rFonts w:ascii="Droid Sans" w:hAnsi="Droid Sans" w:cs="Droid Sans"/>
+          <w:sz w:val="20"/>
+          <w:szCs w:val="20"/>
+        </w:rPr>
+        <w:t>LU: Cierra la sesión activa.</w:t>
+      </w:r>
+    </w:p>
+    <w:p>
+      <w:pPr>
+        <w:pStyle w:val="Prrafodelista"/>
+        <w:rPr>
+          <w:rFonts w:ascii="Droid Sans" w:hAnsi="Droid Sans" w:cs="Droid Sans"/>
+          <w:sz w:val="20"/>
+          <w:szCs w:val="20"/>
+        </w:rPr>
+      </w:pPr>
+    </w:p>
+    <w:p>
+      <w:pPr>
+        <w:pStyle w:val="Prrafodelista"/>
+        <w:ind w:left="1416"/>
+        <w:rPr>
+          <w:rFonts w:ascii="Droid Sans" w:hAnsi="Droid Sans" w:cs="Droid Sans"/>
+          <w:sz w:val="24"/>
+          <w:szCs w:val="24"/>
+        </w:rPr>
+      </w:pPr>
+      <w:r>
+        <w:rPr>
+          <w:rFonts w:ascii="Droid Sans" w:hAnsi="Droid Sans" w:cs="Droid Sans"/>
+          <w:sz w:val="24"/>
+          <w:szCs w:val="24"/>
+        </w:rPr>
+        <w:t>LU</w:t>
+      </w:r>
+    </w:p>
+    <w:p>
+      <w:pPr>
+        <w:rPr>
+          <w:rFonts w:ascii="Droid Sans" w:hAnsi="Droid Sans" w:cs="Droid Sans"/>
+          <w:sz w:val="20"/>
+          <w:szCs w:val="20"/>
+        </w:rPr>
+      </w:pPr>
+      <w:r>
+        <w:rPr>
+          <w:rFonts w:ascii="Droid Sans" w:hAnsi="Droid Sans" w:cs="Droid Sans"/>
+          <w:sz w:val="20"/>
+          <w:szCs w:val="20"/>
+        </w:rPr>
+        <w:tab/>
+        <w:t>Ejecución correcta: devuelve un OK</w:t>
+      </w:r>
+    </w:p>
+    <w:p>
+      <w:pPr>
+        <w:rPr>
+          <w:rFonts w:ascii="Droid Sans" w:hAnsi="Droid Sans" w:cs="Droid Sans"/>
+          <w:sz w:val="20"/>
+          <w:szCs w:val="20"/>
+        </w:rPr>
+      </w:pPr>
+      <w:r>
+        <w:rPr>
+          <w:rFonts w:ascii="Droid Sans" w:hAnsi="Droid Sans" w:cs="Droid Sans"/>
+          <w:sz w:val="20"/>
+          <w:szCs w:val="20"/>
+        </w:rPr>
+        <w:tab/>
+      </w:r>
+    </w:p>
+    <w:p>
+      <w:pPr>
+        <w:ind w:firstLine="708"/>
+        <w:rPr>
+          <w:rFonts w:ascii="Droid Sans" w:hAnsi="Droid Sans" w:cs="Droid Sans"/>
+          <w:sz w:val="20"/>
+          <w:szCs w:val="20"/>
+        </w:rPr>
+      </w:pPr>
+      <w:r>
+        <w:rPr>
+          <w:rFonts w:ascii="Droid Sans" w:hAnsi="Droid Sans" w:cs="Droid Sans"/>
+          <w:sz w:val="20"/>
+          <w:szCs w:val="20"/>
+        </w:rPr>
+        <w:lastRenderedPageBreak/>
+        <w:t>Efectos de la ejecución correcta:</w:t>
+      </w:r>
+    </w:p>
+    <w:p>
+      <w:pPr>
+        <w:ind w:left="1410"/>
+        <w:rPr>
+          <w:rFonts w:ascii="Droid Sans" w:hAnsi="Droid Sans" w:cs="Droid Sans"/>
+          <w:sz w:val="20"/>
+          <w:szCs w:val="20"/>
+        </w:rPr>
+      </w:pPr>
+      <w:r>
+        <w:rPr>
+          <w:rFonts w:ascii="Droid Sans" w:hAnsi="Droid Sans" w:cs="Droid Sans"/>
+          <w:sz w:val="20"/>
+          <w:szCs w:val="20"/>
+        </w:rPr>
+        <w:t>-reinicializa todas las variables e instancias de objetos del hilo, que previamente tenían la información del usuario antes de ejecutar el comando.</w:t>
+      </w:r>
+    </w:p>
+    <w:p>
+      <w:pPr>
+        <w:ind w:left="1410"/>
         <w:rPr>
           <w:rFonts w:ascii="Droid Sans" w:hAnsi="Droid Sans" w:cs="Droid Sans"/>
           <w:sz w:val="20"/>
@@ -5723,24 +5867,12 @@
           <w:szCs w:val="20"/>
         </w:rPr>
       </w:pPr>
-    </w:p>
-    <w:p>
-      <w:pPr>
-        <w:pStyle w:val="Prrafodelista"/>
-        <w:spacing w:line="360" w:lineRule="auto"/>
-        <w:rPr>
-          <w:rFonts w:ascii="Droid Sans" w:hAnsi="Droid Sans" w:cs="Droid Sans"/>
-          <w:sz w:val="20"/>
-          <w:szCs w:val="20"/>
-        </w:rPr>
-      </w:pPr>
-      <w:r>
-        <w:rPr>
-          <w:rFonts w:ascii="Droid Sans" w:hAnsi="Droid Sans" w:cs="Droid Sans"/>
-          <w:sz w:val="20"/>
-          <w:szCs w:val="20"/>
-        </w:rPr>
-        <w:lastRenderedPageBreak/>
+      <w:r>
+        <w:rPr>
+          <w:rFonts w:ascii="Droid Sans" w:hAnsi="Droid Sans" w:cs="Droid Sans"/>
+          <w:sz w:val="20"/>
+          <w:szCs w:val="20"/>
+        </w:rPr>
         <w:t>Efectos de la ejecución correcta:</w:t>
       </w:r>
     </w:p>
@@ -11020,120 +11152,83 @@
           <w:sz w:val="20"/>
           <w:szCs w:val="20"/>
         </w:rPr>
-        <w:t>No hay historial de mensajes, el comando responsable de mostrar los mensajes va a mostrar uno por uno aquellos mensajes que no se han leído todavía.</w:t>
-      </w:r>
-    </w:p>
-    <w:p>
-      <w:pPr>
-        <w:pStyle w:val="Prrafodelista"/>
-        <w:numPr>
-          <w:ilvl w:val="0"/>
-          <w:numId w:val="22"/>
-        </w:numPr>
-        <w:rPr>
-          <w:rFonts w:ascii="Droid Sans" w:hAnsi="Droid Sans" w:cs="Droid Sans"/>
-          <w:sz w:val="20"/>
-          <w:szCs w:val="20"/>
-        </w:rPr>
-      </w:pPr>
-      <w:r>
-        <w:rPr>
-          <w:rFonts w:ascii="Droid Sans" w:hAnsi="Droid Sans" w:cs="Droid Sans"/>
-          <w:sz w:val="20"/>
-          <w:szCs w:val="20"/>
-        </w:rPr>
         <w:t>Un usuario no puede tener más de una conversación, debe desconectarse de esa conversación para iniciar otra.</w:t>
       </w:r>
-    </w:p>
-    <w:p>
-      <w:pPr>
-        <w:rPr>
-          <w:rFonts w:ascii="Droid Sans" w:hAnsi="Droid Sans" w:cs="Droid Sans"/>
-          <w:sz w:val="20"/>
-          <w:szCs w:val="20"/>
-        </w:rPr>
-      </w:pPr>
-    </w:p>
-    <w:p>
-      <w:pPr>
-        <w:rPr>
-          <w:rFonts w:ascii="Droid Sans" w:hAnsi="Droid Sans" w:cs="Droid Sans"/>
-          <w:sz w:val="20"/>
-          <w:szCs w:val="20"/>
-        </w:rPr>
-      </w:pPr>
-    </w:p>
-    <w:p>
-      <w:pPr>
-        <w:rPr>
-          <w:rFonts w:ascii="Droid Sans" w:hAnsi="Droid Sans" w:cs="Droid Sans"/>
-          <w:sz w:val="20"/>
-          <w:szCs w:val="20"/>
-        </w:rPr>
-      </w:pPr>
-    </w:p>
-    <w:p>
-      <w:pPr>
-        <w:rPr>
-          <w:rFonts w:ascii="Droid Sans" w:hAnsi="Droid Sans" w:cs="Droid Sans"/>
-          <w:sz w:val="20"/>
-          <w:szCs w:val="20"/>
-        </w:rPr>
-      </w:pPr>
-    </w:p>
-    <w:p>
-      <w:pPr>
-        <w:rPr>
-          <w:rFonts w:ascii="Droid Sans" w:hAnsi="Droid Sans" w:cs="Droid Sans"/>
-          <w:sz w:val="20"/>
-          <w:szCs w:val="20"/>
-        </w:rPr>
-      </w:pPr>
-    </w:p>
-    <w:p>
-      <w:pPr>
-        <w:rPr>
-          <w:rFonts w:ascii="Droid Sans" w:hAnsi="Droid Sans" w:cs="Droid Sans"/>
-          <w:sz w:val="20"/>
-          <w:szCs w:val="20"/>
-        </w:rPr>
-      </w:pPr>
-    </w:p>
-    <w:p>
-      <w:pPr>
-        <w:rPr>
-          <w:rFonts w:ascii="Droid Sans" w:hAnsi="Droid Sans" w:cs="Droid Sans"/>
-          <w:sz w:val="20"/>
-          <w:szCs w:val="20"/>
-        </w:rPr>
-      </w:pPr>
-    </w:p>
-    <w:p>
-      <w:pPr>
-        <w:rPr>
-          <w:rFonts w:ascii="Droid Sans" w:hAnsi="Droid Sans" w:cs="Droid Sans"/>
-          <w:sz w:val="20"/>
-          <w:szCs w:val="20"/>
-        </w:rPr>
-      </w:pPr>
-    </w:p>
-    <w:p>
-      <w:pPr>
-        <w:rPr>
-          <w:rFonts w:ascii="Droid Sans" w:hAnsi="Droid Sans" w:cs="Droid Sans"/>
-          <w:sz w:val="20"/>
-          <w:szCs w:val="20"/>
-        </w:rPr>
-      </w:pPr>
-    </w:p>
-    <w:p>
-      <w:pPr>
-        <w:rPr>
-          <w:rFonts w:ascii="Droid Sans" w:hAnsi="Droid Sans" w:cs="Droid Sans"/>
-          <w:sz w:val="20"/>
-          <w:szCs w:val="20"/>
-        </w:rPr>
-      </w:pPr>
+      <w:bookmarkStart w:id="0" w:name="_GoBack"/>
+      <w:bookmarkEnd w:id="0"/>
+    </w:p>
+    <w:p>
+      <w:pPr>
+        <w:rPr>
+          <w:rFonts w:ascii="Droid Sans" w:hAnsi="Droid Sans" w:cs="Droid Sans"/>
+          <w:sz w:val="20"/>
+          <w:szCs w:val="20"/>
+        </w:rPr>
+      </w:pPr>
+    </w:p>
+    <w:p>
+      <w:pPr>
+        <w:rPr>
+          <w:rFonts w:ascii="Droid Sans" w:hAnsi="Droid Sans" w:cs="Droid Sans"/>
+          <w:sz w:val="20"/>
+          <w:szCs w:val="20"/>
+        </w:rPr>
+      </w:pPr>
+    </w:p>
+    <w:p>
+      <w:pPr>
+        <w:rPr>
+          <w:rFonts w:ascii="Droid Sans" w:hAnsi="Droid Sans" w:cs="Droid Sans"/>
+          <w:sz w:val="20"/>
+          <w:szCs w:val="20"/>
+        </w:rPr>
+      </w:pPr>
+    </w:p>
+    <w:p>
+      <w:pPr>
+        <w:rPr>
+          <w:rFonts w:ascii="Droid Sans" w:hAnsi="Droid Sans" w:cs="Droid Sans"/>
+          <w:sz w:val="20"/>
+          <w:szCs w:val="20"/>
+        </w:rPr>
+      </w:pPr>
+    </w:p>
+    <w:p>
+      <w:pPr>
+        <w:rPr>
+          <w:rFonts w:ascii="Droid Sans" w:hAnsi="Droid Sans" w:cs="Droid Sans"/>
+          <w:b/>
+          <w:sz w:val="20"/>
+          <w:szCs w:val="20"/>
+        </w:rPr>
+      </w:pPr>
+      <w:r>
+        <w:rPr>
+          <w:rFonts w:ascii="Droid Sans" w:hAnsi="Droid Sans" w:cs="Droid Sans"/>
+          <w:b/>
+          <w:sz w:val="20"/>
+          <w:szCs w:val="20"/>
+        </w:rPr>
+        <w:t>El código está alojado en el siguiente repositorio en GitHub:</w:t>
+      </w:r>
+    </w:p>
+    <w:p>
+      <w:pPr>
+        <w:ind w:firstLine="708"/>
+        <w:rPr>
+          <w:rFonts w:ascii="Droid Sans" w:hAnsi="Droid Sans" w:cs="Droid Sans"/>
+          <w:sz w:val="20"/>
+          <w:szCs w:val="20"/>
+        </w:rPr>
+      </w:pPr>
+      <w:r>
+        <w:rPr>
+          <w:rFonts w:ascii="Droid Sans" w:hAnsi="Droid Sans" w:cs="Droid Sans"/>
+          <w:sz w:val="20"/>
+          <w:szCs w:val="20"/>
+        </w:rPr>
+        <w:t>https://github.com/DanteMendoza/POO3---TP1---2017</w:t>
+      </w:r>
     </w:p>
     <w:p>
       <w:pPr>
@@ -11311,7 +11406,7 @@
             <w:noProof/>
             <w:lang w:val="es-ES"/>
           </w:rPr>
-          <w:t>3</w:t>
+          <w:t>8</w:t>
         </w:r>
         <w:r>
           <w:fldChar w:fldCharType="end"/>
@@ -12248,7 +12343,7 @@
   <w:abstractNum w:abstractNumId="8" w15:restartNumberingAfterBreak="0">
     <w:nsid w:val="18FF2451"/>
     <w:multiLevelType w:val="hybridMultilevel"/>
-    <w:tmpl w:val="EC70181C"/>
+    <w:tmpl w:val="799610D6"/>
     <w:lvl w:ilvl="0" w:tplc="2C0A0001">
       <w:start w:val="1"/>
       <w:numFmt w:val="bullet"/>
@@ -15218,7 +15313,7 @@
 </file>
 
 <file path=customXml/itemProps1.xml><?xml version="1.0" encoding="utf-8"?>
-<ds:datastoreItem xmlns:ds="http://schemas.openxmlformats.org/officeDocument/2006/customXml" ds:itemID="{ADBBD5E9-998F-4718-B1C4-0F774A197B65}">
+<ds:datastoreItem xmlns:ds="http://schemas.openxmlformats.org/officeDocument/2006/customXml" ds:itemID="{1CCAE20C-A742-4D0B-8E29-7378BA1BE541}">
   <ds:schemaRefs>
     <ds:schemaRef ds:uri="http://schemas.openxmlformats.org/officeDocument/2006/bibliography"/>
   </ds:schemaRefs>

</xml_diff>

<commit_message>
Versión Final de la documentación del servidor
Actualizada con los últimos cambios
</commit_message>
<xml_diff>
--- a/POO3-TP1-CHAT/Documents/Documentacion, comandos e instrucciones del servidor.docx
+++ b/POO3-TP1-CHAT/Documents/Documentacion, comandos e instrucciones del servidor.docx
@@ -114,8 +114,10 @@
         <w:rPr>
           <w:rFonts w:ascii="Droid Sans" w:hAnsi="Droid Sans" w:cs="Droid Sans"/>
         </w:rPr>
-        <w:t>Versión: 2.3</w:t>
-      </w:r>
+        <w:t>Versión: 2.4</w:t>
+      </w:r>
+      <w:bookmarkStart w:id="0" w:name="_GoBack"/>
+      <w:bookmarkEnd w:id="0"/>
     </w:p>
     <w:p>
       <w:pPr>
@@ -7393,13 +7395,7 @@
                         <w:txbxContent>
                           <w:p>
                             <w:r>
-                              <w:t xml:space="preserve">OK 1001 </w:t>
-                            </w:r>
-                            <w:r>
-                              <w:sym w:font="Wingdings" w:char="F0E0"/>
-                            </w:r>
-                            <w:r>
-                              <w:t xml:space="preserve"> 1000</w:t>
+                              <w:t>OK 2000</w:t>
                             </w:r>
                           </w:p>
                         </w:txbxContent>
@@ -7421,18 +7417,16 @@
           </mc:Choice>
           <mc:Fallback>
             <w:pict>
-              <v:shape w14:anchorId="080D201F" id="_x0000_s1035" type="#_x0000_t202" style="position:absolute;margin-left:100.85pt;margin-top:.85pt;width:96.75pt;height:19.5pt;z-index:251705344;visibility:visible;mso-wrap-style:square;mso-width-percent:0;mso-height-percent:0;mso-wrap-distance-left:9pt;mso-wrap-distance-top:3.6pt;mso-wrap-distance-right:9pt;mso-wrap-distance-bottom:3.6pt;mso-position-horizontal:absolute;mso-position-horizontal-relative:text;mso-position-vertical:absolute;mso-position-vertical-relative:text;mso-width-percent:0;mso-height-percent:0;mso-width-relative:margin;mso-height-relative:margin;v-text-anchor:top" o:gfxdata="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" filled="f" stroked="f">
+              <v:shapetype w14:anchorId="080D201F" id="_x0000_t202" coordsize="21600,21600" o:spt="202" path="m,l,21600r21600,l21600,xe">
+                <v:stroke joinstyle="miter"/>
+                <v:path gradientshapeok="t" o:connecttype="rect"/>
+              </v:shapetype>
+              <v:shape id="_x0000_s1035" type="#_x0000_t202" style="position:absolute;margin-left:100.85pt;margin-top:.85pt;width:96.75pt;height:19.5pt;z-index:251705344;visibility:visible;mso-wrap-style:square;mso-width-percent:0;mso-height-percent:0;mso-wrap-distance-left:9pt;mso-wrap-distance-top:3.6pt;mso-wrap-distance-right:9pt;mso-wrap-distance-bottom:3.6pt;mso-position-horizontal:absolute;mso-position-horizontal-relative:text;mso-position-vertical:absolute;mso-position-vertical-relative:text;mso-width-percent:0;mso-height-percent:0;mso-width-relative:margin;mso-height-relative:margin;v-text-anchor:top" o:gfxdata="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" filled="f" stroked="f">
                 <v:textbox>
                   <w:txbxContent>
                     <w:p>
                       <w:r>
-                        <w:t xml:space="preserve">OK 1001 </w:t>
-                      </w:r>
-                      <w:r>
-                        <w:sym w:font="Wingdings" w:char="F0E0"/>
-                      </w:r>
-                      <w:r>
-                        <w:t xml:space="preserve"> 1000</w:t>
+                        <w:t>OK 2000</w:t>
                       </w:r>
                     </w:p>
                   </w:txbxContent>
@@ -7820,10 +7814,7 @@
                               <w:t xml:space="preserve">OK 1001 </w:t>
                             </w:r>
                             <w:r>
-                              <w:sym w:font="Wingdings" w:char="F0E0"/>
-                            </w:r>
-                            <w:r>
-                              <w:t xml:space="preserve"> 1000</w:t>
+                              <w:t>2000</w:t>
                             </w:r>
                           </w:p>
                         </w:txbxContent>
@@ -7853,10 +7844,7 @@
                         <w:t xml:space="preserve">OK 1001 </w:t>
                       </w:r>
                       <w:r>
-                        <w:sym w:font="Wingdings" w:char="F0E0"/>
-                      </w:r>
-                      <w:r>
-                        <w:t xml:space="preserve"> 1000</w:t>
+                        <w:t>2000</w:t>
                       </w:r>
                     </w:p>
                   </w:txbxContent>
@@ -8599,7 +8587,20 @@
                         <w:txbxContent>
                           <w:p>
                             <w:r>
-                              <w:t>Pedro(1001): Hola Claudia!!!</w:t>
+                              <w:t>OK 1001</w:t>
+                            </w:r>
+                            <w:r>
+                              <w:t xml:space="preserve"> </w:t>
+                            </w:r>
+                            <w:r>
+                              <w:rPr>
+                                <w:b/>
+                                <w:i/>
+                              </w:rPr>
+                              <w:t>/&gt;*&lt;</w:t>
+                            </w:r>
+                            <w:r>
+                              <w:t>Hola Claudia!!!</w:t>
                             </w:r>
                           </w:p>
                         </w:txbxContent>
@@ -8626,7 +8627,20 @@
                   <w:txbxContent>
                     <w:p>
                       <w:r>
-                        <w:t>Pedro(1001): Hola Claudia!!!</w:t>
+                        <w:t>OK 1001</w:t>
+                      </w:r>
+                      <w:r>
+                        <w:t xml:space="preserve"> </w:t>
+                      </w:r>
+                      <w:r>
+                        <w:rPr>
+                          <w:b/>
+                          <w:i/>
+                        </w:rPr>
+                        <w:t>/&gt;*&lt;</w:t>
+                      </w:r>
+                      <w:r>
+                        <w:t>Hola Claudia!!!</w:t>
                       </w:r>
                     </w:p>
                   </w:txbxContent>
@@ -9515,7 +9529,20 @@
                         <w:txbxContent>
                           <w:p>
                             <w:r>
-                              <w:t>Claudia(1000): Hola Pedro :D</w:t>
+                              <w:t>OK 1000</w:t>
+                            </w:r>
+                            <w:r>
+                              <w:t xml:space="preserve"> </w:t>
+                            </w:r>
+                            <w:r>
+                              <w:rPr>
+                                <w:b/>
+                                <w:i/>
+                              </w:rPr>
+                              <w:t>/&gt;*&lt;</w:t>
+                            </w:r>
+                            <w:r>
+                              <w:t>Hola Pedro :D</w:t>
                             </w:r>
                           </w:p>
                         </w:txbxContent>
@@ -9542,7 +9569,20 @@
                   <w:txbxContent>
                     <w:p>
                       <w:r>
-                        <w:t>Claudia(1000): Hola Pedro :D</w:t>
+                        <w:t>OK 1000</w:t>
+                      </w:r>
+                      <w:r>
+                        <w:t xml:space="preserve"> </w:t>
+                      </w:r>
+                      <w:r>
+                        <w:rPr>
+                          <w:b/>
+                          <w:i/>
+                        </w:rPr>
+                        <w:t>/&gt;*&lt;</w:t>
+                      </w:r>
+                      <w:r>
+                        <w:t>Hola Pedro :D</w:t>
                       </w:r>
                     </w:p>
                   </w:txbxContent>
@@ -9941,10 +9981,13 @@
                         <w:txbxContent>
                           <w:p>
                             <w:r>
-                              <w:t>OK 1000 –X</w:t>
+                              <w:t>OK 1000 =</w:t>
                             </w:r>
                             <w:r>
-                              <w:sym w:font="Wingdings" w:char="F0E0"/>
+                              <w:t>X</w:t>
+                            </w:r>
+                            <w:r>
+                              <w:t>=&gt;</w:t>
                             </w:r>
                             <w:r>
                               <w:t xml:space="preserve"> 1001</w:t>
@@ -9974,10 +10017,13 @@
                   <w:txbxContent>
                     <w:p>
                       <w:r>
-                        <w:t>OK 1000 –X</w:t>
+                        <w:t>OK 1000 =</w:t>
                       </w:r>
                       <w:r>
-                        <w:sym w:font="Wingdings" w:char="F0E0"/>
+                        <w:t>X</w:t>
+                      </w:r>
+                      <w:r>
+                        <w:t>=&gt;</w:t>
                       </w:r>
                       <w:r>
                         <w:t xml:space="preserve"> 1001</w:t>
@@ -11154,8 +11200,6 @@
         </w:rPr>
         <w:t>Un usuario no puede tener más de una conversación, debe desconectarse de esa conversación para iniciar otra.</w:t>
       </w:r>
-      <w:bookmarkStart w:id="0" w:name="_GoBack"/>
-      <w:bookmarkEnd w:id="0"/>
     </w:p>
     <w:p>
       <w:pPr>
@@ -15313,7 +15357,7 @@
 </file>
 
 <file path=customXml/itemProps1.xml><?xml version="1.0" encoding="utf-8"?>
-<ds:datastoreItem xmlns:ds="http://schemas.openxmlformats.org/officeDocument/2006/customXml" ds:itemID="{1CCAE20C-A742-4D0B-8E29-7378BA1BE541}">
+<ds:datastoreItem xmlns:ds="http://schemas.openxmlformats.org/officeDocument/2006/customXml" ds:itemID="{DE4D2030-1629-470B-8FEC-A710E82C633D}">
   <ds:schemaRefs>
     <ds:schemaRef ds:uri="http://schemas.openxmlformats.org/officeDocument/2006/bibliography"/>
   </ds:schemaRefs>

</xml_diff>

<commit_message>
Version Definitiva de la documentacion del cliente y del servidor
</commit_message>
<xml_diff>
--- a/POO3-TP1-CHAT/Documents/Documentacion, comandos e instrucciones del servidor.docx
+++ b/POO3-TP1-CHAT/Documents/Documentacion, comandos e instrucciones del servidor.docx
@@ -58,15 +58,6 @@
     </w:p>
     <w:p>
       <w:pPr>
-        <w:rPr>
-          <w:rFonts w:asciiTheme="majorHAnsi" w:hAnsiTheme="majorHAnsi" w:cs="Droid Sans"/>
-          <w:sz w:val="40"/>
-          <w:szCs w:val="40"/>
-        </w:rPr>
-      </w:pPr>
-    </w:p>
-    <w:p>
-      <w:pPr>
         <w:jc w:val="center"/>
         <w:rPr>
           <w:rFonts w:ascii="Droid Sans" w:hAnsi="Droid Sans" w:cs="Droid Sans"/>
@@ -82,7 +73,7 @@
           <w:sz w:val="40"/>
           <w:szCs w:val="40"/>
         </w:rPr>
-        <w:t>Documento del Servidor</w:t>
+        <w:t>Documento del Proyecto: Chat Cliente-Servidor</w:t>
       </w:r>
     </w:p>
     <w:p>
@@ -114,10 +105,8 @@
         <w:rPr>
           <w:rFonts w:ascii="Droid Sans" w:hAnsi="Droid Sans" w:cs="Droid Sans"/>
         </w:rPr>
-        <w:t>Versión: 2.4</w:t>
-      </w:r>
-      <w:bookmarkStart w:id="0" w:name="_GoBack"/>
-      <w:bookmarkEnd w:id="0"/>
+        <w:t>Versión: 2.5</w:t>
+      </w:r>
     </w:p>
     <w:p>
       <w:pPr>
@@ -217,13 +206,25 @@
           <w:szCs w:val="26"/>
         </w:rPr>
       </w:pPr>
-      <w:r>
+    </w:p>
+    <w:p>
+      <w:pPr>
         <w:rPr>
           <w:rFonts w:ascii="Droid Sans" w:hAnsi="Droid Sans" w:cs="Droid Sans"/>
           <w:color w:val="595959" w:themeColor="text1" w:themeTint="A6"/>
           <w:sz w:val="26"/>
           <w:szCs w:val="26"/>
         </w:rPr>
+      </w:pPr>
+      <w:bookmarkStart w:id="0" w:name="_GoBack"/>
+      <w:bookmarkEnd w:id="0"/>
+      <w:r>
+        <w:rPr>
+          <w:rFonts w:ascii="Droid Sans" w:hAnsi="Droid Sans" w:cs="Droid Sans"/>
+          <w:color w:val="595959" w:themeColor="text1" w:themeTint="A6"/>
+          <w:sz w:val="26"/>
+          <w:szCs w:val="26"/>
+        </w:rPr>
         <w:lastRenderedPageBreak/>
         <w:t>Introducción</w:t>
       </w:r>
@@ -251,7 +252,23 @@
           <w:sz w:val="20"/>
           <w:szCs w:val="20"/>
         </w:rPr>
-        <w:t>Este documento se dividirá en tres secciones:</w:t>
+        <w:t xml:space="preserve">Este documento se dividirá en </w:t>
+      </w:r>
+      <w:r>
+        <w:rPr>
+          <w:rFonts w:ascii="Droid Sans" w:hAnsi="Droid Sans" w:cs="Droid Sans"/>
+          <w:sz w:val="20"/>
+          <w:szCs w:val="20"/>
+        </w:rPr>
+        <w:t>cuatro</w:t>
+      </w:r>
+      <w:r>
+        <w:rPr>
+          <w:rFonts w:ascii="Droid Sans" w:hAnsi="Droid Sans" w:cs="Droid Sans"/>
+          <w:sz w:val="20"/>
+          <w:szCs w:val="20"/>
+        </w:rPr>
+        <w:t xml:space="preserve"> secciones:</w:t>
       </w:r>
     </w:p>
     <w:p>
@@ -317,7 +334,37 @@
           <w:sz w:val="20"/>
           <w:szCs w:val="20"/>
         </w:rPr>
-        <w:t>Finalmente, se mostrará una conversación tipo como forma de ejemplificar un caso de uso del servidor.</w:t>
+        <w:t>Posteriormente s</w:t>
+      </w:r>
+      <w:r>
+        <w:rPr>
+          <w:rFonts w:ascii="Droid Sans" w:hAnsi="Droid Sans" w:cs="Droid Sans"/>
+          <w:sz w:val="20"/>
+          <w:szCs w:val="20"/>
+        </w:rPr>
+        <w:t>e mostrará una conversación tipo como forma de ejemplificar un caso de uso del servidor.</w:t>
+      </w:r>
+    </w:p>
+    <w:p>
+      <w:pPr>
+        <w:pStyle w:val="Prrafodelista"/>
+        <w:numPr>
+          <w:ilvl w:val="0"/>
+          <w:numId w:val="15"/>
+        </w:numPr>
+        <w:rPr>
+          <w:rFonts w:ascii="Droid Sans" w:hAnsi="Droid Sans" w:cs="Droid Sans"/>
+          <w:sz w:val="20"/>
+          <w:szCs w:val="20"/>
+        </w:rPr>
+      </w:pPr>
+      <w:r>
+        <w:rPr>
+          <w:rFonts w:ascii="Droid Sans" w:hAnsi="Droid Sans" w:cs="Droid Sans"/>
+          <w:sz w:val="20"/>
+          <w:szCs w:val="20"/>
+        </w:rPr>
+        <w:t>Finalmente, se hará hincapié en la descripción del cliente, su estructura y sus características.</w:t>
       </w:r>
     </w:p>
     <w:p>
@@ -6121,8 +6168,7 @@
           <w:szCs w:val="20"/>
         </w:rPr>
         <w:sectPr>
-          <w:footerReference w:type="default" r:id="rId8"/>
-          <w:footerReference w:type="first" r:id="rId9"/>
+          <w:footerReference w:type="first" r:id="rId8"/>
           <w:pgSz w:w="12240" w:h="15840"/>
           <w:pgMar w:top="1418" w:right="1701" w:bottom="1418" w:left="1701" w:header="709" w:footer="709" w:gutter="0"/>
           <w:pgNumType w:start="1"/>
@@ -7417,11 +7463,7 @@
           </mc:Choice>
           <mc:Fallback>
             <w:pict>
-              <v:shapetype w14:anchorId="080D201F" id="_x0000_t202" coordsize="21600,21600" o:spt="202" path="m,l,21600r21600,l21600,xe">
-                <v:stroke joinstyle="miter"/>
-                <v:path gradientshapeok="t" o:connecttype="rect"/>
-              </v:shapetype>
-              <v:shape id="_x0000_s1035" type="#_x0000_t202" style="position:absolute;margin-left:100.85pt;margin-top:.85pt;width:96.75pt;height:19.5pt;z-index:251705344;visibility:visible;mso-wrap-style:square;mso-width-percent:0;mso-height-percent:0;mso-wrap-distance-left:9pt;mso-wrap-distance-top:3.6pt;mso-wrap-distance-right:9pt;mso-wrap-distance-bottom:3.6pt;mso-position-horizontal:absolute;mso-position-horizontal-relative:text;mso-position-vertical:absolute;mso-position-vertical-relative:text;mso-width-percent:0;mso-height-percent:0;mso-width-relative:margin;mso-height-relative:margin;v-text-anchor:top" o:gfxdata="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" filled="f" stroked="f">
+              <v:shape w14:anchorId="080D201F" id="_x0000_s1035" type="#_x0000_t202" style="position:absolute;margin-left:100.85pt;margin-top:.85pt;width:96.75pt;height:19.5pt;z-index:251705344;visibility:visible;mso-wrap-style:square;mso-width-percent:0;mso-height-percent:0;mso-wrap-distance-left:9pt;mso-wrap-distance-top:3.6pt;mso-wrap-distance-right:9pt;mso-wrap-distance-bottom:3.6pt;mso-position-horizontal:absolute;mso-position-horizontal-relative:text;mso-position-vertical:absolute;mso-position-vertical-relative:text;mso-width-percent:0;mso-height-percent:0;mso-width-relative:margin;mso-height-relative:margin;v-text-anchor:top" o:gfxdata="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" filled="f" stroked="f">
                 <v:textbox>
                   <w:txbxContent>
                     <w:p>
@@ -11214,33 +11256,6 @@
       <w:pPr>
         <w:rPr>
           <w:rFonts w:ascii="Droid Sans" w:hAnsi="Droid Sans" w:cs="Droid Sans"/>
-          <w:sz w:val="20"/>
-          <w:szCs w:val="20"/>
-        </w:rPr>
-      </w:pPr>
-    </w:p>
-    <w:p>
-      <w:pPr>
-        <w:rPr>
-          <w:rFonts w:ascii="Droid Sans" w:hAnsi="Droid Sans" w:cs="Droid Sans"/>
-          <w:sz w:val="20"/>
-          <w:szCs w:val="20"/>
-        </w:rPr>
-      </w:pPr>
-    </w:p>
-    <w:p>
-      <w:pPr>
-        <w:rPr>
-          <w:rFonts w:ascii="Droid Sans" w:hAnsi="Droid Sans" w:cs="Droid Sans"/>
-          <w:sz w:val="20"/>
-          <w:szCs w:val="20"/>
-        </w:rPr>
-      </w:pPr>
-    </w:p>
-    <w:p>
-      <w:pPr>
-        <w:rPr>
-          <w:rFonts w:ascii="Droid Sans" w:hAnsi="Droid Sans" w:cs="Droid Sans"/>
           <w:b/>
           <w:sz w:val="20"/>
           <w:szCs w:val="20"/>
@@ -11253,6 +11268,1309 @@
           <w:sz w:val="20"/>
           <w:szCs w:val="20"/>
         </w:rPr>
+        <w:t>Parte 4: Funcionamiento del Cliente</w:t>
+      </w:r>
+    </w:p>
+    <w:p>
+      <w:pPr>
+        <w:rPr>
+          <w:rFonts w:ascii="Droid Sans" w:hAnsi="Droid Sans" w:cs="Droid Sans"/>
+          <w:b/>
+          <w:sz w:val="20"/>
+          <w:szCs w:val="20"/>
+        </w:rPr>
+      </w:pPr>
+      <w:r>
+        <w:rPr>
+          <w:rFonts w:ascii="Droid Sans" w:hAnsi="Droid Sans" w:cs="Droid Sans"/>
+          <w:b/>
+          <w:sz w:val="20"/>
+          <w:szCs w:val="20"/>
+        </w:rPr>
+        <w:t>Estructura</w:t>
+      </w:r>
+    </w:p>
+    <w:p>
+      <w:pPr>
+        <w:rPr>
+          <w:rFonts w:ascii="Droid Sans" w:hAnsi="Droid Sans" w:cs="Droid Sans"/>
+          <w:sz w:val="20"/>
+          <w:szCs w:val="20"/>
+        </w:rPr>
+      </w:pPr>
+      <w:r>
+        <w:rPr>
+          <w:rFonts w:ascii="Droid Sans" w:hAnsi="Droid Sans" w:cs="Droid Sans"/>
+          <w:sz w:val="20"/>
+          <w:szCs w:val="20"/>
+        </w:rPr>
+        <w:t>El Cliente está compuesto por dos capas: una capa de presentación y una capa de negocio.</w:t>
+      </w:r>
+    </w:p>
+    <w:p>
+      <w:pPr>
+        <w:rPr>
+          <w:rFonts w:ascii="Droid Sans" w:hAnsi="Droid Sans" w:cs="Droid Sans"/>
+          <w:sz w:val="20"/>
+          <w:szCs w:val="20"/>
+        </w:rPr>
+      </w:pPr>
+      <w:r>
+        <w:rPr>
+          <w:rFonts w:ascii="Droid Sans" w:hAnsi="Droid Sans" w:cs="Droid Sans"/>
+          <w:sz w:val="20"/>
+          <w:szCs w:val="20"/>
+        </w:rPr>
+        <w:t>Mediante la capa de presentación, brindamos al usuario una interfaz mediante la cual se podrá acceder al sistema e iniciar conversaciones con los demás usuarios.</w:t>
+      </w:r>
+    </w:p>
+    <w:p>
+      <w:pPr>
+        <w:rPr>
+          <w:rFonts w:ascii="Droid Sans" w:hAnsi="Droid Sans" w:cs="Droid Sans"/>
+          <w:sz w:val="20"/>
+          <w:szCs w:val="20"/>
+        </w:rPr>
+      </w:pPr>
+      <w:r>
+        <w:rPr>
+          <w:rFonts w:ascii="Droid Sans" w:hAnsi="Droid Sans" w:cs="Droid Sans"/>
+          <w:sz w:val="20"/>
+          <w:szCs w:val="20"/>
+        </w:rPr>
+        <w:t>Mediante la capa de negocio, se reciben las peticiones provenientes de la capa de presentación, para su procesamiento. Se denomina capa de negocio porque en ella residen todas las reglas que deben cumplirse para el correcto funcionamiento del sistema.</w:t>
+      </w:r>
+    </w:p>
+    <w:p>
+      <w:pPr>
+        <w:rPr>
+          <w:rFonts w:ascii="Droid Sans" w:hAnsi="Droid Sans" w:cs="Droid Sans"/>
+          <w:sz w:val="20"/>
+          <w:szCs w:val="20"/>
+        </w:rPr>
+      </w:pPr>
+      <w:r>
+        <w:rPr>
+          <w:rFonts w:ascii="Droid Sans" w:hAnsi="Droid Sans" w:cs="Droid Sans"/>
+          <w:sz w:val="20"/>
+          <w:szCs w:val="20"/>
+        </w:rPr>
+        <w:t xml:space="preserve">Si bien estas reglas de negocio aparentan ser cumplidas desde el cliente, es el servidor el encargado de definirlas y validarlas </w:t>
+      </w:r>
+      <w:r>
+        <w:rPr>
+          <w:rFonts w:ascii="Droid Sans" w:hAnsi="Droid Sans" w:cs="Droid Sans"/>
+          <w:i/>
+          <w:sz w:val="20"/>
+          <w:szCs w:val="20"/>
+        </w:rPr>
+        <w:t>(ver parte 1/requisitos y validaciones)</w:t>
+      </w:r>
+      <w:r>
+        <w:rPr>
+          <w:rFonts w:ascii="Droid Sans" w:hAnsi="Droid Sans" w:cs="Droid Sans"/>
+          <w:sz w:val="20"/>
+          <w:szCs w:val="20"/>
+        </w:rPr>
+        <w:t>. Más bien lo que el cliente hace es: dadas las acciones del usuario, enviar solicitudes al servidor y mostrar al usuario el resultado devuelto.</w:t>
+      </w:r>
+    </w:p>
+    <w:p>
+      <w:pPr>
+        <w:rPr>
+          <w:rFonts w:ascii="Droid Sans" w:hAnsi="Droid Sans" w:cs="Droid Sans"/>
+          <w:b/>
+          <w:sz w:val="20"/>
+          <w:szCs w:val="20"/>
+        </w:rPr>
+      </w:pPr>
+    </w:p>
+    <w:p>
+      <w:pPr>
+        <w:rPr>
+          <w:rFonts w:ascii="Droid Sans" w:hAnsi="Droid Sans" w:cs="Droid Sans"/>
+          <w:b/>
+          <w:sz w:val="20"/>
+          <w:szCs w:val="20"/>
+        </w:rPr>
+      </w:pPr>
+      <w:r>
+        <w:rPr>
+          <w:rFonts w:ascii="Droid Sans" w:hAnsi="Droid Sans" w:cs="Droid Sans"/>
+          <w:b/>
+          <w:sz w:val="20"/>
+          <w:szCs w:val="20"/>
+        </w:rPr>
+        <w:t>Relativo a la capa de negocio</w:t>
+      </w:r>
+    </w:p>
+    <w:p>
+      <w:pPr>
+        <w:rPr>
+          <w:rFonts w:ascii="Droid Sans" w:hAnsi="Droid Sans" w:cs="Droid Sans"/>
+          <w:sz w:val="20"/>
+          <w:szCs w:val="20"/>
+        </w:rPr>
+      </w:pPr>
+      <w:r>
+        <w:rPr>
+          <w:rFonts w:ascii="Droid Sans" w:hAnsi="Droid Sans" w:cs="Droid Sans"/>
+          <w:sz w:val="20"/>
+          <w:szCs w:val="20"/>
+        </w:rPr>
+        <w:t xml:space="preserve">La conexión con el servidor se hace mediante un </w:t>
+      </w:r>
+      <w:r>
+        <w:rPr>
+          <w:rFonts w:ascii="Droid Sans" w:hAnsi="Droid Sans" w:cs="Droid Sans"/>
+          <w:i/>
+          <w:sz w:val="20"/>
+          <w:szCs w:val="20"/>
+        </w:rPr>
+        <w:t xml:space="preserve">Socket, </w:t>
+      </w:r>
+      <w:r>
+        <w:rPr>
+          <w:rFonts w:ascii="Droid Sans" w:hAnsi="Droid Sans" w:cs="Droid Sans"/>
+          <w:sz w:val="20"/>
+          <w:szCs w:val="20"/>
+        </w:rPr>
+        <w:t xml:space="preserve">el cual permite al Cliente comunicarse con el servidor. </w:t>
+      </w:r>
+    </w:p>
+    <w:p>
+      <w:pPr>
+        <w:rPr>
+          <w:rFonts w:ascii="Droid Sans" w:hAnsi="Droid Sans" w:cs="Droid Sans"/>
+          <w:sz w:val="20"/>
+          <w:szCs w:val="20"/>
+        </w:rPr>
+      </w:pPr>
+      <w:r>
+        <w:rPr>
+          <w:rFonts w:ascii="Droid Sans" w:hAnsi="Droid Sans" w:cs="Droid Sans"/>
+          <w:sz w:val="20"/>
+          <w:szCs w:val="20"/>
+        </w:rPr>
+        <w:t>Para poder realizar esto, el cliente conoce el nombre del host de la máquina que está ejecutando el servidor y el número de puerto en el que el servidor está escuchando. Para realizar una solicitud de conexión, el cliente intenta reunirse con el servidor en la máquina y el puerto del servidor. El cliente también necesita identificarse con el servidor para que se vincule con un número de puerto local que usará durante esta conexión. </w:t>
+      </w:r>
+    </w:p>
+    <w:p>
+      <w:pPr>
+        <w:rPr>
+          <w:rFonts w:ascii="Droid Sans" w:hAnsi="Droid Sans" w:cs="Droid Sans"/>
+          <w:sz w:val="20"/>
+          <w:szCs w:val="20"/>
+        </w:rPr>
+      </w:pPr>
+      <w:bookmarkStart w:id="1" w:name="_gjdgxs"/>
+      <w:bookmarkEnd w:id="1"/>
+      <w:r>
+        <w:rPr>
+          <w:rFonts w:ascii="Droid Sans" w:hAnsi="Droid Sans" w:cs="Droid Sans"/>
+          <w:sz w:val="20"/>
+          <w:szCs w:val="20"/>
+        </w:rPr>
+        <w:t>Para poder enviar solicitudes, el cliente enviará los comandos correspondientes a través del Socket.</w:t>
+      </w:r>
+    </w:p>
+    <w:p>
+      <w:pPr>
+        <w:rPr>
+          <w:rFonts w:ascii="Droid Sans" w:hAnsi="Droid Sans" w:cs="Droid Sans"/>
+          <w:sz w:val="20"/>
+          <w:szCs w:val="20"/>
+        </w:rPr>
+      </w:pPr>
+      <w:bookmarkStart w:id="2" w:name="_30j0zll"/>
+      <w:bookmarkEnd w:id="2"/>
+    </w:p>
+    <w:p>
+      <w:pPr>
+        <w:rPr>
+          <w:rFonts w:ascii="Droid Sans" w:hAnsi="Droid Sans" w:cs="Droid Sans"/>
+          <w:sz w:val="20"/>
+          <w:szCs w:val="20"/>
+        </w:rPr>
+      </w:pPr>
+    </w:p>
+    <w:p>
+      <w:pPr>
+        <w:rPr>
+          <w:rFonts w:ascii="Droid Sans" w:hAnsi="Droid Sans" w:cs="Droid Sans"/>
+          <w:sz w:val="20"/>
+          <w:szCs w:val="20"/>
+        </w:rPr>
+      </w:pPr>
+    </w:p>
+    <w:p>
+      <w:pPr>
+        <w:rPr>
+          <w:rFonts w:ascii="Droid Sans" w:hAnsi="Droid Sans" w:cs="Droid Sans"/>
+          <w:sz w:val="20"/>
+          <w:szCs w:val="20"/>
+        </w:rPr>
+      </w:pPr>
+    </w:p>
+    <w:p>
+      <w:pPr>
+        <w:rPr>
+          <w:rFonts w:ascii="Droid Sans" w:hAnsi="Droid Sans" w:cs="Droid Sans"/>
+          <w:b/>
+          <w:sz w:val="20"/>
+          <w:szCs w:val="20"/>
+        </w:rPr>
+      </w:pPr>
+      <w:r>
+        <w:rPr>
+          <w:rFonts w:ascii="Droid Sans" w:hAnsi="Droid Sans" w:cs="Droid Sans"/>
+          <w:b/>
+          <w:sz w:val="20"/>
+          <w:szCs w:val="20"/>
+        </w:rPr>
+        <w:lastRenderedPageBreak/>
+        <w:t>Relativo a la capa de presentación</w:t>
+      </w:r>
+    </w:p>
+    <w:p>
+      <w:pPr>
+        <w:rPr>
+          <w:rFonts w:ascii="Droid Sans" w:hAnsi="Droid Sans" w:cs="Droid Sans"/>
+          <w:sz w:val="20"/>
+          <w:szCs w:val="20"/>
+        </w:rPr>
+      </w:pPr>
+      <w:bookmarkStart w:id="3" w:name="_1fob9te"/>
+      <w:bookmarkEnd w:id="3"/>
+      <w:r>
+        <w:rPr>
+          <w:rFonts w:ascii="Droid Sans" w:hAnsi="Droid Sans" w:cs="Droid Sans"/>
+          <w:sz w:val="20"/>
+          <w:szCs w:val="20"/>
+        </w:rPr>
+        <w:t xml:space="preserve">La interfaz de usuario está realizada en WPF(Windows </w:t>
+      </w:r>
+      <w:proofErr w:type="spellStart"/>
+      <w:r>
+        <w:rPr>
+          <w:rFonts w:ascii="Droid Sans" w:hAnsi="Droid Sans" w:cs="Droid Sans"/>
+          <w:sz w:val="20"/>
+          <w:szCs w:val="20"/>
+        </w:rPr>
+        <w:t>Presentation</w:t>
+      </w:r>
+      <w:proofErr w:type="spellEnd"/>
+      <w:r>
+        <w:rPr>
+          <w:rFonts w:ascii="Droid Sans" w:hAnsi="Droid Sans" w:cs="Droid Sans"/>
+          <w:sz w:val="20"/>
+          <w:szCs w:val="20"/>
+        </w:rPr>
+        <w:t xml:space="preserve"> </w:t>
+      </w:r>
+      <w:proofErr w:type="spellStart"/>
+      <w:r>
+        <w:rPr>
+          <w:rFonts w:ascii="Droid Sans" w:hAnsi="Droid Sans" w:cs="Droid Sans"/>
+          <w:sz w:val="20"/>
+          <w:szCs w:val="20"/>
+        </w:rPr>
+        <w:t>Foundation</w:t>
+      </w:r>
+      <w:proofErr w:type="spellEnd"/>
+      <w:r>
+        <w:rPr>
+          <w:rFonts w:ascii="Droid Sans" w:hAnsi="Droid Sans" w:cs="Droid Sans"/>
+          <w:sz w:val="20"/>
+          <w:szCs w:val="20"/>
+        </w:rPr>
+        <w:t xml:space="preserve">), una tecnología de Microsoft basada en la arquitectura Modelo-Vista-Controlador para el desarrollo de aplicaciones. </w:t>
+      </w:r>
+    </w:p>
+    <w:p>
+      <w:pPr>
+        <w:rPr>
+          <w:rFonts w:ascii="Droid Sans" w:hAnsi="Droid Sans" w:cs="Droid Sans"/>
+          <w:sz w:val="20"/>
+          <w:szCs w:val="20"/>
+        </w:rPr>
+      </w:pPr>
+      <w:bookmarkStart w:id="4" w:name="_3znysh7"/>
+      <w:bookmarkEnd w:id="4"/>
+      <w:r>
+        <w:rPr>
+          <w:rFonts w:ascii="Droid Sans" w:hAnsi="Droid Sans" w:cs="Droid Sans"/>
+          <w:sz w:val="20"/>
+          <w:szCs w:val="20"/>
+        </w:rPr>
+        <w:t xml:space="preserve">WPF utiliza el lenguaje declarativo XAML para el desarrollo de la interfaz de usuario, y el lenguaje C# para el manejo de la lógica del sistema. </w:t>
+      </w:r>
+    </w:p>
+    <w:p>
+      <w:pPr>
+        <w:rPr>
+          <w:rFonts w:ascii="Droid Sans" w:hAnsi="Droid Sans" w:cs="Droid Sans"/>
+          <w:sz w:val="20"/>
+          <w:szCs w:val="20"/>
+        </w:rPr>
+      </w:pPr>
+    </w:p>
+    <w:p>
+      <w:pPr>
+        <w:rPr>
+          <w:rFonts w:ascii="Droid Sans" w:hAnsi="Droid Sans" w:cs="Droid Sans"/>
+          <w:b/>
+          <w:sz w:val="20"/>
+          <w:szCs w:val="20"/>
+        </w:rPr>
+      </w:pPr>
+      <w:r>
+        <w:rPr>
+          <w:rFonts w:ascii="Droid Sans" w:hAnsi="Droid Sans" w:cs="Droid Sans"/>
+          <w:b/>
+          <w:sz w:val="20"/>
+          <w:szCs w:val="20"/>
+        </w:rPr>
+        <w:t>Funcionamiento: Hilos y concurrencia</w:t>
+      </w:r>
+    </w:p>
+    <w:p>
+      <w:pPr>
+        <w:rPr>
+          <w:rFonts w:ascii="Droid Sans" w:hAnsi="Droid Sans" w:cs="Droid Sans"/>
+          <w:sz w:val="20"/>
+          <w:szCs w:val="20"/>
+        </w:rPr>
+      </w:pPr>
+      <w:bookmarkStart w:id="5" w:name="_2et92p0"/>
+      <w:bookmarkEnd w:id="5"/>
+      <w:r>
+        <w:rPr>
+          <w:rFonts w:ascii="Droid Sans" w:hAnsi="Droid Sans" w:cs="Droid Sans"/>
+          <w:sz w:val="20"/>
+          <w:szCs w:val="20"/>
+        </w:rPr>
+        <w:t xml:space="preserve">Como explicamos anteriormente, dada una acción del usuario, el cliente es el encargado de comunicar esto al servidor. </w:t>
+      </w:r>
+    </w:p>
+    <w:p>
+      <w:pPr>
+        <w:rPr>
+          <w:rFonts w:ascii="Droid Sans" w:hAnsi="Droid Sans" w:cs="Droid Sans"/>
+          <w:sz w:val="20"/>
+          <w:szCs w:val="20"/>
+        </w:rPr>
+      </w:pPr>
+      <w:bookmarkStart w:id="6" w:name="_tyjcwt"/>
+      <w:bookmarkEnd w:id="6"/>
+      <w:r>
+        <w:rPr>
+          <w:rFonts w:ascii="Droid Sans" w:hAnsi="Droid Sans" w:cs="Droid Sans"/>
+          <w:sz w:val="20"/>
+          <w:szCs w:val="20"/>
+        </w:rPr>
+        <w:t xml:space="preserve">Pero es necesario tener en cuenta lo siguiente: existen procedimientos que por su naturaleza no se disparan por una acción del usuario, sino más bien son disparados debido a un cambio de estado, casos como éste son: </w:t>
+      </w:r>
+    </w:p>
+    <w:p>
+      <w:pPr>
+        <w:numPr>
+          <w:ilvl w:val="0"/>
+          <w:numId w:val="24"/>
+        </w:numPr>
+        <w:rPr>
+          <w:rFonts w:ascii="Droid Sans" w:hAnsi="Droid Sans" w:cs="Droid Sans"/>
+          <w:sz w:val="20"/>
+          <w:szCs w:val="20"/>
+        </w:rPr>
+      </w:pPr>
+      <w:bookmarkStart w:id="7" w:name="_3dy6vkm"/>
+      <w:bookmarkEnd w:id="7"/>
+      <w:r>
+        <w:rPr>
+          <w:rFonts w:ascii="Droid Sans" w:hAnsi="Droid Sans" w:cs="Droid Sans"/>
+          <w:sz w:val="20"/>
+          <w:szCs w:val="20"/>
+        </w:rPr>
+        <w:t xml:space="preserve">Mientras un usuario este logueado, el cliente debe consultar al servidor si existe un usuario que haya iniciado una conversación con </w:t>
+      </w:r>
+      <w:proofErr w:type="spellStart"/>
+      <w:r>
+        <w:rPr>
+          <w:rFonts w:ascii="Droid Sans" w:hAnsi="Droid Sans" w:cs="Droid Sans"/>
+          <w:sz w:val="20"/>
+          <w:szCs w:val="20"/>
+        </w:rPr>
+        <w:t>el</w:t>
+      </w:r>
+      <w:proofErr w:type="spellEnd"/>
+      <w:r>
+        <w:rPr>
+          <w:rFonts w:ascii="Droid Sans" w:hAnsi="Droid Sans" w:cs="Droid Sans"/>
+          <w:sz w:val="20"/>
+          <w:szCs w:val="20"/>
+        </w:rPr>
+        <w:t>. Caso que se da cuando el usuario logueado es el receptor de la conversación y no el emisor.</w:t>
+      </w:r>
+    </w:p>
+    <w:p>
+      <w:pPr>
+        <w:numPr>
+          <w:ilvl w:val="0"/>
+          <w:numId w:val="24"/>
+        </w:numPr>
+        <w:rPr>
+          <w:rFonts w:ascii="Droid Sans" w:hAnsi="Droid Sans" w:cs="Droid Sans"/>
+          <w:sz w:val="20"/>
+          <w:szCs w:val="20"/>
+        </w:rPr>
+      </w:pPr>
+      <w:bookmarkStart w:id="8" w:name="_1t3h5sf"/>
+      <w:bookmarkEnd w:id="8"/>
+      <w:r>
+        <w:rPr>
+          <w:rFonts w:ascii="Droid Sans" w:hAnsi="Droid Sans" w:cs="Droid Sans"/>
+          <w:sz w:val="20"/>
+          <w:szCs w:val="20"/>
+        </w:rPr>
+        <w:t>Mientras un usuario tenga una conversación activa, el cliente debe consultar al servidor si tiene mensajes entrantes que leer.</w:t>
+      </w:r>
+    </w:p>
+    <w:p>
+      <w:pPr>
+        <w:numPr>
+          <w:ilvl w:val="0"/>
+          <w:numId w:val="24"/>
+        </w:numPr>
+        <w:rPr>
+          <w:rFonts w:ascii="Droid Sans" w:hAnsi="Droid Sans" w:cs="Droid Sans"/>
+          <w:sz w:val="20"/>
+          <w:szCs w:val="20"/>
+        </w:rPr>
+      </w:pPr>
+      <w:bookmarkStart w:id="9" w:name="_4d34og8"/>
+      <w:bookmarkEnd w:id="9"/>
+      <w:r>
+        <w:rPr>
+          <w:rFonts w:ascii="Droid Sans" w:hAnsi="Droid Sans" w:cs="Droid Sans"/>
+          <w:sz w:val="20"/>
+          <w:szCs w:val="20"/>
+        </w:rPr>
+        <w:t>Mientras un usuario tenga una conversación activa, el cliente debe consultar al servidor si la conversación sigue activa o si el otro usuario la ha finalizado.</w:t>
+      </w:r>
+    </w:p>
+    <w:p>
+      <w:pPr>
+        <w:rPr>
+          <w:rFonts w:ascii="Droid Sans" w:hAnsi="Droid Sans" w:cs="Droid Sans"/>
+          <w:sz w:val="20"/>
+          <w:szCs w:val="20"/>
+        </w:rPr>
+      </w:pPr>
+      <w:bookmarkStart w:id="10" w:name="_2s8eyo1"/>
+      <w:bookmarkEnd w:id="10"/>
+      <w:r>
+        <w:rPr>
+          <w:rFonts w:ascii="Droid Sans" w:hAnsi="Droid Sans" w:cs="Droid Sans"/>
+          <w:sz w:val="20"/>
+          <w:szCs w:val="20"/>
+        </w:rPr>
+        <w:t>Dicho esto, destacamos que como parte del funcionamiento interno del cliente, creamos y mantenemos dos hilos de ejecución: el principal,  asociado a las acciones del usuario y un hilo secundario, que es el que se comunica con el servidor para dar soporte a estas situaciones de cambios de estado.</w:t>
+      </w:r>
+    </w:p>
+    <w:p>
+      <w:pPr>
+        <w:rPr>
+          <w:rFonts w:ascii="Droid Sans" w:hAnsi="Droid Sans" w:cs="Droid Sans"/>
+          <w:sz w:val="20"/>
+          <w:szCs w:val="20"/>
+        </w:rPr>
+      </w:pPr>
+      <w:r>
+        <w:rPr>
+          <w:rFonts w:ascii="Droid Sans" w:hAnsi="Droid Sans" w:cs="Droid Sans"/>
+          <w:sz w:val="20"/>
+          <w:szCs w:val="20"/>
+        </w:rPr>
+        <w:t xml:space="preserve">Al correr estos dos hilos en paralelo, contamos </w:t>
+      </w:r>
+      <w:r>
+        <w:rPr>
+          <w:rFonts w:ascii="Droid Sans" w:hAnsi="Droid Sans" w:cs="Droid Sans"/>
+          <w:sz w:val="20"/>
+          <w:szCs w:val="20"/>
+        </w:rPr>
+        <w:t>con</w:t>
+      </w:r>
+      <w:r>
+        <w:rPr>
+          <w:rFonts w:ascii="Droid Sans" w:hAnsi="Droid Sans" w:cs="Droid Sans"/>
+          <w:sz w:val="20"/>
+          <w:szCs w:val="20"/>
+        </w:rPr>
+        <w:t xml:space="preserve"> elementos de la interfaz de usuario que fueron declarados como concurrentes, para mantener la consistencia a la vista del usuario, de lo que sucede por detrás.</w:t>
+      </w:r>
+    </w:p>
+    <w:p>
+      <w:pPr>
+        <w:rPr>
+          <w:rFonts w:ascii="Droid Sans" w:hAnsi="Droid Sans" w:cs="Droid Sans"/>
+          <w:sz w:val="20"/>
+          <w:szCs w:val="20"/>
+        </w:rPr>
+      </w:pPr>
+    </w:p>
+    <w:p>
+      <w:pPr>
+        <w:rPr>
+          <w:rFonts w:ascii="Droid Sans" w:hAnsi="Droid Sans" w:cs="Droid Sans"/>
+          <w:sz w:val="20"/>
+          <w:szCs w:val="20"/>
+        </w:rPr>
+      </w:pPr>
+    </w:p>
+    <w:p>
+      <w:pPr>
+        <w:rPr>
+          <w:rFonts w:ascii="Droid Sans" w:hAnsi="Droid Sans" w:cs="Droid Sans"/>
+          <w:sz w:val="20"/>
+          <w:szCs w:val="20"/>
+        </w:rPr>
+      </w:pPr>
+    </w:p>
+    <w:p>
+      <w:pPr>
+        <w:rPr>
+          <w:rFonts w:ascii="Droid Sans" w:hAnsi="Droid Sans" w:cs="Droid Sans"/>
+          <w:sz w:val="20"/>
+          <w:szCs w:val="20"/>
+        </w:rPr>
+      </w:pPr>
+    </w:p>
+    <w:p>
+      <w:pPr>
+        <w:rPr>
+          <w:rFonts w:ascii="Droid Sans" w:hAnsi="Droid Sans" w:cs="Droid Sans"/>
+          <w:sz w:val="20"/>
+          <w:szCs w:val="20"/>
+        </w:rPr>
+      </w:pPr>
+    </w:p>
+    <w:p>
+      <w:pPr>
+        <w:rPr>
+          <w:rFonts w:ascii="Droid Sans" w:hAnsi="Droid Sans" w:cs="Droid Sans"/>
+          <w:sz w:val="20"/>
+          <w:szCs w:val="20"/>
+        </w:rPr>
+      </w:pPr>
+    </w:p>
+    <w:p>
+      <w:pPr>
+        <w:rPr>
+          <w:rFonts w:ascii="Droid Sans" w:hAnsi="Droid Sans" w:cs="Droid Sans"/>
+          <w:sz w:val="20"/>
+          <w:szCs w:val="20"/>
+        </w:rPr>
+      </w:pPr>
+    </w:p>
+    <w:p>
+      <w:pPr>
+        <w:rPr>
+          <w:rFonts w:ascii="Droid Sans" w:hAnsi="Droid Sans" w:cs="Droid Sans"/>
+          <w:sz w:val="20"/>
+          <w:szCs w:val="20"/>
+        </w:rPr>
+      </w:pPr>
+    </w:p>
+    <w:p>
+      <w:pPr>
+        <w:rPr>
+          <w:rFonts w:ascii="Droid Sans" w:hAnsi="Droid Sans" w:cs="Droid Sans"/>
+          <w:sz w:val="20"/>
+          <w:szCs w:val="20"/>
+        </w:rPr>
+      </w:pPr>
+    </w:p>
+    <w:p>
+      <w:pPr>
+        <w:rPr>
+          <w:rFonts w:ascii="Droid Sans" w:hAnsi="Droid Sans" w:cs="Droid Sans"/>
+          <w:sz w:val="20"/>
+          <w:szCs w:val="20"/>
+        </w:rPr>
+      </w:pPr>
+    </w:p>
+    <w:p>
+      <w:pPr>
+        <w:rPr>
+          <w:rFonts w:ascii="Droid Sans" w:hAnsi="Droid Sans" w:cs="Droid Sans"/>
+          <w:sz w:val="20"/>
+          <w:szCs w:val="20"/>
+        </w:rPr>
+      </w:pPr>
+      <w:r>
+        <w:rPr>
+          <w:rFonts w:ascii="Droid Sans" w:hAnsi="Droid Sans" w:cs="Droid Sans"/>
+          <w:sz w:val="20"/>
+          <w:szCs w:val="20"/>
+        </w:rPr>
+        <w:lastRenderedPageBreak/>
+        <w:t>Algunas capturas del chat funcionando:</w:t>
+      </w:r>
+    </w:p>
+    <w:p>
+      <w:pPr>
+        <w:rPr>
+          <w:rFonts w:ascii="Droid Sans" w:hAnsi="Droid Sans" w:cs="Droid Sans"/>
+          <w:sz w:val="20"/>
+          <w:szCs w:val="20"/>
+        </w:rPr>
+      </w:pPr>
+      <w:r>
+        <w:rPr>
+          <w:rFonts w:ascii="Droid Sans" w:hAnsi="Droid Sans" w:cs="Droid Sans"/>
+          <w:noProof/>
+          <w:sz w:val="20"/>
+          <w:szCs w:val="20"/>
+          <w:lang w:eastAsia="es-AR"/>
+        </w:rPr>
+        <w:drawing>
+          <wp:anchor distT="0" distB="0" distL="114300" distR="114300" simplePos="0" relativeHeight="251768832" behindDoc="1" locked="0" layoutInCell="1" allowOverlap="1">
+            <wp:simplePos x="0" y="0"/>
+            <wp:positionH relativeFrom="column">
+              <wp:posOffset>-3810</wp:posOffset>
+            </wp:positionH>
+            <wp:positionV relativeFrom="paragraph">
+              <wp:posOffset>635</wp:posOffset>
+            </wp:positionV>
+            <wp:extent cx="5612130" cy="2574290"/>
+            <wp:effectExtent l="0" t="0" r="7620" b="0"/>
+            <wp:wrapNone/>
+            <wp:docPr id="48" name="Imagen 48"/>
+            <wp:cNvGraphicFramePr>
+              <a:graphicFrameLocks xmlns:a="http://schemas.openxmlformats.org/drawingml/2006/main" noChangeAspect="1"/>
+            </wp:cNvGraphicFramePr>
+            <a:graphic xmlns:a="http://schemas.openxmlformats.org/drawingml/2006/main">
+              <a:graphicData uri="http://schemas.openxmlformats.org/drawingml/2006/picture">
+                <pic:pic xmlns:pic="http://schemas.openxmlformats.org/drawingml/2006/picture">
+                  <pic:nvPicPr>
+                    <pic:cNvPr id="48" name="1.PNG"/>
+                    <pic:cNvPicPr/>
+                  </pic:nvPicPr>
+                  <pic:blipFill>
+                    <a:blip r:embed="rId9" cstate="print">
+                      <a:extLst>
+                        <a:ext uri="{28A0092B-C50C-407E-A947-70E740481C1C}">
+                          <a14:useLocalDpi xmlns:a14="http://schemas.microsoft.com/office/drawing/2010/main" val="0"/>
+                        </a:ext>
+                      </a:extLst>
+                    </a:blip>
+                    <a:stretch>
+                      <a:fillRect/>
+                    </a:stretch>
+                  </pic:blipFill>
+                  <pic:spPr>
+                    <a:xfrm>
+                      <a:off x="0" y="0"/>
+                      <a:ext cx="5612130" cy="2574290"/>
+                    </a:xfrm>
+                    <a:prstGeom prst="rect">
+                      <a:avLst/>
+                    </a:prstGeom>
+                  </pic:spPr>
+                </pic:pic>
+              </a:graphicData>
+            </a:graphic>
+          </wp:anchor>
+        </w:drawing>
+      </w:r>
+    </w:p>
+    <w:p>
+      <w:pPr>
+        <w:rPr>
+          <w:rFonts w:ascii="Droid Sans" w:hAnsi="Droid Sans" w:cs="Droid Sans"/>
+          <w:sz w:val="20"/>
+          <w:szCs w:val="20"/>
+        </w:rPr>
+      </w:pPr>
+    </w:p>
+    <w:p>
+      <w:pPr>
+        <w:rPr>
+          <w:rFonts w:ascii="Droid Sans" w:hAnsi="Droid Sans" w:cs="Droid Sans"/>
+          <w:sz w:val="20"/>
+          <w:szCs w:val="20"/>
+        </w:rPr>
+      </w:pPr>
+    </w:p>
+    <w:p>
+      <w:pPr>
+        <w:rPr>
+          <w:rFonts w:ascii="Droid Sans" w:hAnsi="Droid Sans" w:cs="Droid Sans"/>
+          <w:sz w:val="20"/>
+          <w:szCs w:val="20"/>
+        </w:rPr>
+      </w:pPr>
+    </w:p>
+    <w:p>
+      <w:pPr>
+        <w:rPr>
+          <w:rFonts w:ascii="Droid Sans" w:hAnsi="Droid Sans" w:cs="Droid Sans"/>
+          <w:sz w:val="20"/>
+          <w:szCs w:val="20"/>
+        </w:rPr>
+      </w:pPr>
+    </w:p>
+    <w:p>
+      <w:pPr>
+        <w:rPr>
+          <w:rFonts w:ascii="Droid Sans" w:hAnsi="Droid Sans" w:cs="Droid Sans"/>
+          <w:sz w:val="20"/>
+          <w:szCs w:val="20"/>
+        </w:rPr>
+      </w:pPr>
+    </w:p>
+    <w:p>
+      <w:pPr>
+        <w:rPr>
+          <w:rFonts w:ascii="Droid Sans" w:hAnsi="Droid Sans" w:cs="Droid Sans"/>
+          <w:sz w:val="20"/>
+          <w:szCs w:val="20"/>
+        </w:rPr>
+      </w:pPr>
+    </w:p>
+    <w:p>
+      <w:pPr>
+        <w:rPr>
+          <w:rFonts w:ascii="Droid Sans" w:hAnsi="Droid Sans" w:cs="Droid Sans"/>
+          <w:sz w:val="20"/>
+          <w:szCs w:val="20"/>
+        </w:rPr>
+      </w:pPr>
+    </w:p>
+    <w:p>
+      <w:pPr>
+        <w:rPr>
+          <w:rFonts w:ascii="Droid Sans" w:hAnsi="Droid Sans" w:cs="Droid Sans"/>
+          <w:sz w:val="20"/>
+          <w:szCs w:val="20"/>
+        </w:rPr>
+      </w:pPr>
+    </w:p>
+    <w:p>
+      <w:pPr>
+        <w:rPr>
+          <w:rFonts w:ascii="Droid Sans" w:hAnsi="Droid Sans" w:cs="Droid Sans"/>
+          <w:sz w:val="20"/>
+          <w:szCs w:val="20"/>
+        </w:rPr>
+      </w:pPr>
+    </w:p>
+    <w:p>
+      <w:pPr>
+        <w:rPr>
+          <w:rFonts w:ascii="Droid Sans" w:hAnsi="Droid Sans" w:cs="Droid Sans"/>
+          <w:sz w:val="20"/>
+          <w:szCs w:val="20"/>
+        </w:rPr>
+      </w:pPr>
+    </w:p>
+    <w:p>
+      <w:pPr>
+        <w:rPr>
+          <w:rFonts w:ascii="Droid Sans" w:hAnsi="Droid Sans" w:cs="Droid Sans"/>
+          <w:sz w:val="20"/>
+          <w:szCs w:val="20"/>
+        </w:rPr>
+      </w:pPr>
+      <w:r>
+        <w:rPr>
+          <w:rFonts w:ascii="Droid Sans" w:hAnsi="Droid Sans" w:cs="Droid Sans"/>
+          <w:sz w:val="20"/>
+          <w:szCs w:val="20"/>
+        </w:rPr>
+        <w:t>En esta captura se inician múltiples clientes, cada uno de ellos, excepto mi propio usuario, aparece en la lista de usuarios conectados ubicada en la parte derecha de cada ventana.</w:t>
+      </w:r>
+    </w:p>
+    <w:p>
+      <w:pPr>
+        <w:rPr>
+          <w:rFonts w:ascii="Droid Sans" w:hAnsi="Droid Sans" w:cs="Droid Sans"/>
+          <w:sz w:val="20"/>
+          <w:szCs w:val="20"/>
+        </w:rPr>
+      </w:pPr>
+      <w:r>
+        <w:rPr>
+          <w:rFonts w:ascii="Droid Sans" w:hAnsi="Droid Sans" w:cs="Droid Sans"/>
+          <w:sz w:val="20"/>
+          <w:szCs w:val="20"/>
+        </w:rPr>
+        <w:t>Como en todo chat, es necesario iniciar sesión para participar, cada uno de los usuarios conectados hicieron clic en el botón iniciar sesión, donde introdujeron su Nick.</w:t>
+      </w:r>
+    </w:p>
+    <w:p>
+      <w:pPr>
+        <w:rPr>
+          <w:rFonts w:ascii="Droid Sans" w:hAnsi="Droid Sans" w:cs="Droid Sans"/>
+          <w:sz w:val="20"/>
+          <w:szCs w:val="20"/>
+        </w:rPr>
+      </w:pPr>
+      <w:r>
+        <w:rPr>
+          <w:rFonts w:ascii="Droid Sans" w:hAnsi="Droid Sans" w:cs="Droid Sans"/>
+          <w:noProof/>
+          <w:sz w:val="20"/>
+          <w:szCs w:val="20"/>
+          <w:lang w:eastAsia="es-AR"/>
+        </w:rPr>
+        <w:drawing>
+          <wp:anchor distT="0" distB="0" distL="114300" distR="114300" simplePos="0" relativeHeight="251769856" behindDoc="1" locked="0" layoutInCell="1" allowOverlap="1">
+            <wp:simplePos x="0" y="0"/>
+            <wp:positionH relativeFrom="margin">
+              <wp:align>center</wp:align>
+            </wp:positionH>
+            <wp:positionV relativeFrom="paragraph">
+              <wp:posOffset>96520</wp:posOffset>
+            </wp:positionV>
+            <wp:extent cx="4143375" cy="2252650"/>
+            <wp:effectExtent l="0" t="0" r="0" b="0"/>
+            <wp:wrapNone/>
+            <wp:docPr id="49" name="Imagen 49"/>
+            <wp:cNvGraphicFramePr>
+              <a:graphicFrameLocks xmlns:a="http://schemas.openxmlformats.org/drawingml/2006/main" noChangeAspect="1"/>
+            </wp:cNvGraphicFramePr>
+            <a:graphic xmlns:a="http://schemas.openxmlformats.org/drawingml/2006/main">
+              <a:graphicData uri="http://schemas.openxmlformats.org/drawingml/2006/picture">
+                <pic:pic xmlns:pic="http://schemas.openxmlformats.org/drawingml/2006/picture">
+                  <pic:nvPicPr>
+                    <pic:cNvPr id="49" name="3.PNG"/>
+                    <pic:cNvPicPr/>
+                  </pic:nvPicPr>
+                  <pic:blipFill>
+                    <a:blip r:embed="rId10">
+                      <a:extLst>
+                        <a:ext uri="{28A0092B-C50C-407E-A947-70E740481C1C}">
+                          <a14:useLocalDpi xmlns:a14="http://schemas.microsoft.com/office/drawing/2010/main" val="0"/>
+                        </a:ext>
+                      </a:extLst>
+                    </a:blip>
+                    <a:stretch>
+                      <a:fillRect/>
+                    </a:stretch>
+                  </pic:blipFill>
+                  <pic:spPr>
+                    <a:xfrm>
+                      <a:off x="0" y="0"/>
+                      <a:ext cx="4143375" cy="2252650"/>
+                    </a:xfrm>
+                    <a:prstGeom prst="rect">
+                      <a:avLst/>
+                    </a:prstGeom>
+                  </pic:spPr>
+                </pic:pic>
+              </a:graphicData>
+            </a:graphic>
+            <wp14:sizeRelH relativeFrom="margin">
+              <wp14:pctWidth>0</wp14:pctWidth>
+            </wp14:sizeRelH>
+            <wp14:sizeRelV relativeFrom="margin">
+              <wp14:pctHeight>0</wp14:pctHeight>
+            </wp14:sizeRelV>
+          </wp:anchor>
+        </w:drawing>
+      </w:r>
+    </w:p>
+    <w:p>
+      <w:pPr>
+        <w:rPr>
+          <w:rFonts w:ascii="Droid Sans" w:hAnsi="Droid Sans" w:cs="Droid Sans"/>
+          <w:sz w:val="20"/>
+          <w:szCs w:val="20"/>
+        </w:rPr>
+      </w:pPr>
+    </w:p>
+    <w:p>
+      <w:pPr>
+        <w:rPr>
+          <w:rFonts w:ascii="Droid Sans" w:hAnsi="Droid Sans" w:cs="Droid Sans"/>
+          <w:sz w:val="20"/>
+          <w:szCs w:val="20"/>
+        </w:rPr>
+      </w:pPr>
+    </w:p>
+    <w:p>
+      <w:pPr>
+        <w:rPr>
+          <w:rFonts w:ascii="Droid Sans" w:hAnsi="Droid Sans" w:cs="Droid Sans"/>
+          <w:sz w:val="20"/>
+          <w:szCs w:val="20"/>
+        </w:rPr>
+      </w:pPr>
+    </w:p>
+    <w:p>
+      <w:pPr>
+        <w:rPr>
+          <w:rFonts w:ascii="Droid Sans" w:hAnsi="Droid Sans" w:cs="Droid Sans"/>
+          <w:sz w:val="20"/>
+          <w:szCs w:val="20"/>
+        </w:rPr>
+      </w:pPr>
+    </w:p>
+    <w:p>
+      <w:pPr>
+        <w:rPr>
+          <w:rFonts w:ascii="Droid Sans" w:hAnsi="Droid Sans" w:cs="Droid Sans"/>
+          <w:sz w:val="20"/>
+          <w:szCs w:val="20"/>
+        </w:rPr>
+      </w:pPr>
+    </w:p>
+    <w:p>
+      <w:pPr>
+        <w:rPr>
+          <w:rFonts w:ascii="Droid Sans" w:hAnsi="Droid Sans" w:cs="Droid Sans"/>
+          <w:sz w:val="20"/>
+          <w:szCs w:val="20"/>
+        </w:rPr>
+      </w:pPr>
+    </w:p>
+    <w:p>
+      <w:pPr>
+        <w:rPr>
+          <w:rFonts w:ascii="Droid Sans" w:hAnsi="Droid Sans" w:cs="Droid Sans"/>
+          <w:sz w:val="20"/>
+          <w:szCs w:val="20"/>
+        </w:rPr>
+      </w:pPr>
+    </w:p>
+    <w:p>
+      <w:pPr>
+        <w:rPr>
+          <w:rFonts w:ascii="Droid Sans" w:hAnsi="Droid Sans" w:cs="Droid Sans"/>
+          <w:sz w:val="20"/>
+          <w:szCs w:val="20"/>
+        </w:rPr>
+      </w:pPr>
+    </w:p>
+    <w:p>
+      <w:pPr>
+        <w:rPr>
+          <w:rFonts w:ascii="Droid Sans" w:hAnsi="Droid Sans" w:cs="Droid Sans"/>
+          <w:sz w:val="20"/>
+          <w:szCs w:val="20"/>
+        </w:rPr>
+      </w:pPr>
+    </w:p>
+    <w:p>
+      <w:pPr>
+        <w:rPr>
+          <w:rFonts w:ascii="Droid Sans" w:hAnsi="Droid Sans" w:cs="Droid Sans"/>
+          <w:sz w:val="20"/>
+          <w:szCs w:val="20"/>
+        </w:rPr>
+      </w:pPr>
+    </w:p>
+    <w:p>
+      <w:pPr>
+        <w:rPr>
+          <w:rFonts w:ascii="Droid Sans" w:hAnsi="Droid Sans" w:cs="Droid Sans"/>
+          <w:sz w:val="20"/>
+          <w:szCs w:val="20"/>
+        </w:rPr>
+      </w:pPr>
+    </w:p>
+    <w:p>
+      <w:pPr>
+        <w:rPr>
+          <w:rFonts w:ascii="Droid Sans" w:hAnsi="Droid Sans" w:cs="Droid Sans"/>
+          <w:sz w:val="20"/>
+          <w:szCs w:val="20"/>
+        </w:rPr>
+      </w:pPr>
+    </w:p>
+    <w:p>
+      <w:pPr>
+        <w:rPr>
+          <w:rFonts w:ascii="Droid Sans" w:hAnsi="Droid Sans" w:cs="Droid Sans"/>
+          <w:sz w:val="20"/>
+          <w:szCs w:val="20"/>
+        </w:rPr>
+      </w:pPr>
+    </w:p>
+    <w:p>
+      <w:pPr>
+        <w:rPr>
+          <w:rFonts w:ascii="Droid Sans" w:hAnsi="Droid Sans" w:cs="Droid Sans"/>
+          <w:sz w:val="20"/>
+          <w:szCs w:val="20"/>
+        </w:rPr>
+      </w:pPr>
+    </w:p>
+    <w:p>
+      <w:pPr>
+        <w:rPr>
+          <w:rFonts w:ascii="Droid Sans" w:hAnsi="Droid Sans" w:cs="Droid Sans"/>
+          <w:sz w:val="20"/>
+          <w:szCs w:val="20"/>
+        </w:rPr>
+      </w:pPr>
+    </w:p>
+    <w:p>
+      <w:pPr>
+        <w:rPr>
+          <w:rFonts w:ascii="Droid Sans" w:hAnsi="Droid Sans" w:cs="Droid Sans"/>
+          <w:sz w:val="20"/>
+          <w:szCs w:val="20"/>
+        </w:rPr>
+      </w:pPr>
+      <w:r>
+        <w:rPr>
+          <w:rFonts w:ascii="Droid Sans" w:hAnsi="Droid Sans" w:cs="Droid Sans"/>
+          <w:noProof/>
+          <w:sz w:val="20"/>
+          <w:szCs w:val="20"/>
+          <w:lang w:eastAsia="es-AR"/>
+        </w:rPr>
+        <w:lastRenderedPageBreak/>
+        <w:drawing>
+          <wp:anchor distT="0" distB="0" distL="114300" distR="114300" simplePos="0" relativeHeight="251770880" behindDoc="1" locked="0" layoutInCell="1" allowOverlap="1">
+            <wp:simplePos x="0" y="0"/>
+            <wp:positionH relativeFrom="margin">
+              <wp:align>right</wp:align>
+            </wp:positionH>
+            <wp:positionV relativeFrom="paragraph">
+              <wp:posOffset>-62230</wp:posOffset>
+            </wp:positionV>
+            <wp:extent cx="5612130" cy="2526030"/>
+            <wp:effectExtent l="0" t="0" r="7620" b="7620"/>
+            <wp:wrapNone/>
+            <wp:docPr id="201" name="Imagen 201"/>
+            <wp:cNvGraphicFramePr>
+              <a:graphicFrameLocks xmlns:a="http://schemas.openxmlformats.org/drawingml/2006/main" noChangeAspect="1"/>
+            </wp:cNvGraphicFramePr>
+            <a:graphic xmlns:a="http://schemas.openxmlformats.org/drawingml/2006/main">
+              <a:graphicData uri="http://schemas.openxmlformats.org/drawingml/2006/picture">
+                <pic:pic xmlns:pic="http://schemas.openxmlformats.org/drawingml/2006/picture">
+                  <pic:nvPicPr>
+                    <pic:cNvPr id="201" name="2.PNG"/>
+                    <pic:cNvPicPr/>
+                  </pic:nvPicPr>
+                  <pic:blipFill>
+                    <a:blip r:embed="rId11" cstate="print">
+                      <a:extLst>
+                        <a:ext uri="{28A0092B-C50C-407E-A947-70E740481C1C}">
+                          <a14:useLocalDpi xmlns:a14="http://schemas.microsoft.com/office/drawing/2010/main" val="0"/>
+                        </a:ext>
+                      </a:extLst>
+                    </a:blip>
+                    <a:stretch>
+                      <a:fillRect/>
+                    </a:stretch>
+                  </pic:blipFill>
+                  <pic:spPr>
+                    <a:xfrm>
+                      <a:off x="0" y="0"/>
+                      <a:ext cx="5612130" cy="2526030"/>
+                    </a:xfrm>
+                    <a:prstGeom prst="rect">
+                      <a:avLst/>
+                    </a:prstGeom>
+                  </pic:spPr>
+                </pic:pic>
+              </a:graphicData>
+            </a:graphic>
+          </wp:anchor>
+        </w:drawing>
+      </w:r>
+    </w:p>
+    <w:p>
+      <w:pPr>
+        <w:rPr>
+          <w:rFonts w:ascii="Droid Sans" w:hAnsi="Droid Sans" w:cs="Droid Sans"/>
+          <w:sz w:val="20"/>
+          <w:szCs w:val="20"/>
+        </w:rPr>
+      </w:pPr>
+    </w:p>
+    <w:p>
+      <w:pPr>
+        <w:rPr>
+          <w:rFonts w:ascii="Droid Sans" w:hAnsi="Droid Sans" w:cs="Droid Sans"/>
+          <w:sz w:val="20"/>
+          <w:szCs w:val="20"/>
+        </w:rPr>
+      </w:pPr>
+    </w:p>
+    <w:p>
+      <w:pPr>
+        <w:rPr>
+          <w:rFonts w:ascii="Droid Sans" w:hAnsi="Droid Sans" w:cs="Droid Sans"/>
+          <w:sz w:val="20"/>
+          <w:szCs w:val="20"/>
+        </w:rPr>
+      </w:pPr>
+    </w:p>
+    <w:p>
+      <w:pPr>
+        <w:rPr>
+          <w:rFonts w:ascii="Droid Sans" w:hAnsi="Droid Sans" w:cs="Droid Sans"/>
+          <w:sz w:val="20"/>
+          <w:szCs w:val="20"/>
+        </w:rPr>
+      </w:pPr>
+    </w:p>
+    <w:p>
+      <w:pPr>
+        <w:rPr>
+          <w:rFonts w:ascii="Droid Sans" w:hAnsi="Droid Sans" w:cs="Droid Sans"/>
+          <w:sz w:val="20"/>
+          <w:szCs w:val="20"/>
+        </w:rPr>
+      </w:pPr>
+    </w:p>
+    <w:p>
+      <w:pPr>
+        <w:rPr>
+          <w:rFonts w:ascii="Droid Sans" w:hAnsi="Droid Sans" w:cs="Droid Sans"/>
+          <w:sz w:val="20"/>
+          <w:szCs w:val="20"/>
+        </w:rPr>
+      </w:pPr>
+    </w:p>
+    <w:p>
+      <w:pPr>
+        <w:rPr>
+          <w:rFonts w:ascii="Droid Sans" w:hAnsi="Droid Sans" w:cs="Droid Sans"/>
+          <w:sz w:val="20"/>
+          <w:szCs w:val="20"/>
+        </w:rPr>
+      </w:pPr>
+    </w:p>
+    <w:p>
+      <w:pPr>
+        <w:rPr>
+          <w:rFonts w:ascii="Droid Sans" w:hAnsi="Droid Sans" w:cs="Droid Sans"/>
+          <w:sz w:val="20"/>
+          <w:szCs w:val="20"/>
+        </w:rPr>
+      </w:pPr>
+    </w:p>
+    <w:p>
+      <w:pPr>
+        <w:rPr>
+          <w:rFonts w:ascii="Droid Sans" w:hAnsi="Droid Sans" w:cs="Droid Sans"/>
+          <w:sz w:val="20"/>
+          <w:szCs w:val="20"/>
+        </w:rPr>
+      </w:pPr>
+    </w:p>
+    <w:p>
+      <w:pPr>
+        <w:rPr>
+          <w:rFonts w:ascii="Droid Sans" w:hAnsi="Droid Sans" w:cs="Droid Sans"/>
+          <w:sz w:val="20"/>
+          <w:szCs w:val="20"/>
+        </w:rPr>
+      </w:pPr>
+    </w:p>
+    <w:p>
+      <w:pPr>
+        <w:rPr>
+          <w:rFonts w:ascii="Droid Sans" w:hAnsi="Droid Sans" w:cs="Droid Sans"/>
+          <w:sz w:val="20"/>
+          <w:szCs w:val="20"/>
+        </w:rPr>
+      </w:pPr>
+      <w:r>
+        <w:rPr>
+          <w:rFonts w:ascii="Droid Sans" w:hAnsi="Droid Sans" w:cs="Droid Sans"/>
+          <w:sz w:val="20"/>
+          <w:szCs w:val="20"/>
+        </w:rPr>
+        <w:t>Una vez logueados, cada usuario es libre de hacer clic en uno de los usuarios que aparecen conectados, de este modo, se iniciará una conversación con tal usuario.</w:t>
+      </w:r>
+    </w:p>
+    <w:p>
+      <w:pPr>
+        <w:rPr>
+          <w:rFonts w:ascii="Droid Sans" w:hAnsi="Droid Sans" w:cs="Droid Sans"/>
+          <w:sz w:val="20"/>
+          <w:szCs w:val="20"/>
+        </w:rPr>
+      </w:pPr>
+      <w:r>
+        <w:rPr>
+          <w:rFonts w:ascii="Droid Sans" w:hAnsi="Droid Sans" w:cs="Droid Sans"/>
+          <w:sz w:val="20"/>
+          <w:szCs w:val="20"/>
+        </w:rPr>
+        <w:t>Cuando alguno de los usuarios quiere terminar la conversación, simplemente debe hacer clic en el botón “Finalizar chat” que aparece en la imagen, a continuación volverán a poder elegir otro usuario para chatear o cerrar su sesión.</w:t>
+      </w:r>
+    </w:p>
+    <w:p>
+      <w:pPr>
+        <w:rPr>
+          <w:rFonts w:ascii="Droid Sans" w:hAnsi="Droid Sans" w:cs="Droid Sans"/>
+          <w:sz w:val="20"/>
+          <w:szCs w:val="20"/>
+        </w:rPr>
+      </w:pPr>
+    </w:p>
+    <w:p>
+      <w:pPr>
+        <w:rPr>
+          <w:rFonts w:ascii="Droid Sans" w:hAnsi="Droid Sans" w:cs="Droid Sans"/>
+          <w:sz w:val="20"/>
+          <w:szCs w:val="20"/>
+        </w:rPr>
+      </w:pPr>
+    </w:p>
+    <w:p>
+      <w:pPr>
+        <w:rPr>
+          <w:rFonts w:ascii="Droid Sans" w:hAnsi="Droid Sans" w:cs="Droid Sans"/>
+          <w:sz w:val="20"/>
+          <w:szCs w:val="20"/>
+        </w:rPr>
+      </w:pPr>
+    </w:p>
+    <w:p>
+      <w:pPr>
+        <w:rPr>
+          <w:rFonts w:ascii="Droid Sans" w:hAnsi="Droid Sans" w:cs="Droid Sans"/>
+          <w:sz w:val="20"/>
+          <w:szCs w:val="20"/>
+        </w:rPr>
+      </w:pPr>
+    </w:p>
+    <w:p>
+      <w:pPr>
+        <w:rPr>
+          <w:rFonts w:ascii="Droid Sans" w:hAnsi="Droid Sans" w:cs="Droid Sans"/>
+          <w:sz w:val="20"/>
+          <w:szCs w:val="20"/>
+        </w:rPr>
+      </w:pPr>
+    </w:p>
+    <w:p>
+      <w:pPr>
+        <w:rPr>
+          <w:rFonts w:ascii="Droid Sans" w:hAnsi="Droid Sans" w:cs="Droid Sans"/>
+          <w:b/>
+          <w:sz w:val="20"/>
+          <w:szCs w:val="20"/>
+        </w:rPr>
+      </w:pPr>
+      <w:r>
+        <w:rPr>
+          <w:rFonts w:ascii="Droid Sans" w:hAnsi="Droid Sans" w:cs="Droid Sans"/>
+          <w:b/>
+          <w:sz w:val="20"/>
+          <w:szCs w:val="20"/>
+        </w:rPr>
         <w:t>El código está alojado en el siguiente repositorio en GitHub:</w:t>
       </w:r>
     </w:p>
@@ -11273,24 +12591,6 @@
         </w:rPr>
         <w:t>https://github.com/DanteMendoza/POO3---TP1---2017</w:t>
       </w:r>
-    </w:p>
-    <w:p>
-      <w:pPr>
-        <w:rPr>
-          <w:rFonts w:ascii="Droid Sans" w:hAnsi="Droid Sans" w:cs="Droid Sans"/>
-          <w:sz w:val="20"/>
-          <w:szCs w:val="20"/>
-        </w:rPr>
-      </w:pPr>
-    </w:p>
-    <w:p>
-      <w:pPr>
-        <w:rPr>
-          <w:rFonts w:ascii="Droid Sans" w:hAnsi="Droid Sans" w:cs="Droid Sans"/>
-          <w:sz w:val="20"/>
-          <w:szCs w:val="20"/>
-        </w:rPr>
-      </w:pPr>
     </w:p>
     <w:p>
       <w:pPr>
@@ -11420,53 +12720,6 @@
 </file>
 
 <file path=word/footer1.xml><?xml version="1.0" encoding="utf-8"?>
-<w:ftr xmlns:wpc="http://schemas.microsoft.com/office/word/2010/wordprocessingCanvas" xmlns:cx="http://schemas.microsoft.com/office/drawing/2014/chartex" xmlns:mc="http://schemas.openxmlformats.org/markup-compatibility/2006" xmlns:o="urn:schemas-microsoft-com:office:office" xmlns:r="http://schemas.openxmlformats.org/officeDocument/2006/relationships" xmlns:m="http://schemas.openxmlformats.org/officeDocument/2006/math" xmlns:v="urn:schemas-microsoft-com:vml" xmlns:wp14="http://schemas.microsoft.com/office/word/2010/wordprocessingDrawing" xmlns:wp="http://schemas.openxmlformats.org/drawingml/2006/wordprocessingDrawing" xmlns:w10="urn:schemas-microsoft-com:office:word" xmlns:w="http://schemas.openxmlformats.org/wordprocessingml/2006/main" xmlns:w14="http://schemas.microsoft.com/office/word/2010/wordml" xmlns:w15="http://schemas.microsoft.com/office/word/2012/wordml" xmlns:w16se="http://schemas.microsoft.com/office/word/2015/wordml/symex" xmlns:wpg="http://schemas.microsoft.com/office/word/2010/wordprocessingGroup" xmlns:wpi="http://schemas.microsoft.com/office/word/2010/wordprocessingInk" xmlns:wne="http://schemas.microsoft.com/office/word/2006/wordml" xmlns:wps="http://schemas.microsoft.com/office/word/2010/wordprocessingShape" mc:Ignorable="w14 w15 w16se wp14">
-  <w:sdt>
-    <w:sdtPr>
-      <w:id w:val="1865169744"/>
-      <w:docPartObj>
-        <w:docPartGallery w:val="Page Numbers (Bottom of Page)"/>
-        <w:docPartUnique/>
-      </w:docPartObj>
-    </w:sdtPr>
-    <w:sdtEndPr/>
-    <w:sdtContent>
-      <w:p>
-        <w:pPr>
-          <w:pStyle w:val="Piedepgina"/>
-          <w:jc w:val="right"/>
-        </w:pPr>
-        <w:r>
-          <w:fldChar w:fldCharType="begin"/>
-        </w:r>
-        <w:r>
-          <w:instrText>PAGE   \* MERGEFORMAT</w:instrText>
-        </w:r>
-        <w:r>
-          <w:fldChar w:fldCharType="separate"/>
-        </w:r>
-        <w:r>
-          <w:rPr>
-            <w:noProof/>
-            <w:lang w:val="es-ES"/>
-          </w:rPr>
-          <w:t>8</w:t>
-        </w:r>
-        <w:r>
-          <w:fldChar w:fldCharType="end"/>
-        </w:r>
-      </w:p>
-    </w:sdtContent>
-  </w:sdt>
-  <w:p>
-    <w:pPr>
-      <w:pStyle w:val="Piedepgina"/>
-    </w:pPr>
-  </w:p>
-</w:ftr>
-</file>
-
-<file path=word/footer2.xml><?xml version="1.0" encoding="utf-8"?>
 <w:ftr xmlns:wpc="http://schemas.microsoft.com/office/word/2010/wordprocessingCanvas" xmlns:cx="http://schemas.microsoft.com/office/drawing/2014/chartex" xmlns:mc="http://schemas.openxmlformats.org/markup-compatibility/2006" xmlns:o="urn:schemas-microsoft-com:office:office" xmlns:r="http://schemas.openxmlformats.org/officeDocument/2006/relationships" xmlns:m="http://schemas.openxmlformats.org/officeDocument/2006/math" xmlns:v="urn:schemas-microsoft-com:vml" xmlns:wp14="http://schemas.microsoft.com/office/word/2010/wordprocessingDrawing" xmlns:wp="http://schemas.openxmlformats.org/drawingml/2006/wordprocessingDrawing" xmlns:w10="urn:schemas-microsoft-com:office:word" xmlns:w="http://schemas.openxmlformats.org/wordprocessingml/2006/main" xmlns:w14="http://schemas.microsoft.com/office/word/2010/wordml" xmlns:w15="http://schemas.microsoft.com/office/word/2012/wordml" xmlns:w16se="http://schemas.microsoft.com/office/word/2015/wordml/symex" xmlns:wpg="http://schemas.microsoft.com/office/word/2010/wordprocessingGroup" xmlns:wpi="http://schemas.microsoft.com/office/word/2010/wordprocessingInk" xmlns:wne="http://schemas.microsoft.com/office/word/2006/wordml" xmlns:wps="http://schemas.microsoft.com/office/word/2010/wordprocessingShape" mc:Ignorable="w14 w15 w16se wp14">
   <w:p>
     <w:pPr>
@@ -12923,6 +14176,146 @@
     </w:lvl>
   </w:abstractNum>
   <w:abstractNum w:abstractNumId="13" w15:restartNumberingAfterBreak="0">
+    <w:nsid w:val="324A106E"/>
+    <w:multiLevelType w:val="multilevel"/>
+    <w:tmpl w:val="144C2AE2"/>
+    <w:lvl w:ilvl="0">
+      <w:start w:val="1"/>
+      <w:numFmt w:val="bullet"/>
+      <w:lvlText w:val="●"/>
+      <w:lvlJc w:val="left"/>
+      <w:pPr>
+        <w:ind w:left="720" w:hanging="360"/>
+      </w:pPr>
+      <w:rPr>
+        <w:strike w:val="0"/>
+        <w:dstrike w:val="0"/>
+        <w:u w:val="none"/>
+        <w:effect w:val="none"/>
+      </w:rPr>
+    </w:lvl>
+    <w:lvl w:ilvl="1">
+      <w:start w:val="1"/>
+      <w:numFmt w:val="bullet"/>
+      <w:lvlText w:val="○"/>
+      <w:lvlJc w:val="left"/>
+      <w:pPr>
+        <w:ind w:left="1440" w:hanging="360"/>
+      </w:pPr>
+      <w:rPr>
+        <w:strike w:val="0"/>
+        <w:dstrike w:val="0"/>
+        <w:u w:val="none"/>
+        <w:effect w:val="none"/>
+      </w:rPr>
+    </w:lvl>
+    <w:lvl w:ilvl="2">
+      <w:start w:val="1"/>
+      <w:numFmt w:val="bullet"/>
+      <w:lvlText w:val="■"/>
+      <w:lvlJc w:val="left"/>
+      <w:pPr>
+        <w:ind w:left="2160" w:hanging="360"/>
+      </w:pPr>
+      <w:rPr>
+        <w:strike w:val="0"/>
+        <w:dstrike w:val="0"/>
+        <w:u w:val="none"/>
+        <w:effect w:val="none"/>
+      </w:rPr>
+    </w:lvl>
+    <w:lvl w:ilvl="3">
+      <w:start w:val="1"/>
+      <w:numFmt w:val="bullet"/>
+      <w:lvlText w:val="●"/>
+      <w:lvlJc w:val="left"/>
+      <w:pPr>
+        <w:ind w:left="2880" w:hanging="360"/>
+      </w:pPr>
+      <w:rPr>
+        <w:strike w:val="0"/>
+        <w:dstrike w:val="0"/>
+        <w:u w:val="none"/>
+        <w:effect w:val="none"/>
+      </w:rPr>
+    </w:lvl>
+    <w:lvl w:ilvl="4">
+      <w:start w:val="1"/>
+      <w:numFmt w:val="bullet"/>
+      <w:lvlText w:val="○"/>
+      <w:lvlJc w:val="left"/>
+      <w:pPr>
+        <w:ind w:left="3600" w:hanging="360"/>
+      </w:pPr>
+      <w:rPr>
+        <w:strike w:val="0"/>
+        <w:dstrike w:val="0"/>
+        <w:u w:val="none"/>
+        <w:effect w:val="none"/>
+      </w:rPr>
+    </w:lvl>
+    <w:lvl w:ilvl="5">
+      <w:start w:val="1"/>
+      <w:numFmt w:val="bullet"/>
+      <w:lvlText w:val="■"/>
+      <w:lvlJc w:val="left"/>
+      <w:pPr>
+        <w:ind w:left="4320" w:hanging="360"/>
+      </w:pPr>
+      <w:rPr>
+        <w:strike w:val="0"/>
+        <w:dstrike w:val="0"/>
+        <w:u w:val="none"/>
+        <w:effect w:val="none"/>
+      </w:rPr>
+    </w:lvl>
+    <w:lvl w:ilvl="6">
+      <w:start w:val="1"/>
+      <w:numFmt w:val="bullet"/>
+      <w:lvlText w:val="●"/>
+      <w:lvlJc w:val="left"/>
+      <w:pPr>
+        <w:ind w:left="5040" w:hanging="360"/>
+      </w:pPr>
+      <w:rPr>
+        <w:strike w:val="0"/>
+        <w:dstrike w:val="0"/>
+        <w:u w:val="none"/>
+        <w:effect w:val="none"/>
+      </w:rPr>
+    </w:lvl>
+    <w:lvl w:ilvl="7">
+      <w:start w:val="1"/>
+      <w:numFmt w:val="bullet"/>
+      <w:lvlText w:val="○"/>
+      <w:lvlJc w:val="left"/>
+      <w:pPr>
+        <w:ind w:left="5760" w:hanging="360"/>
+      </w:pPr>
+      <w:rPr>
+        <w:strike w:val="0"/>
+        <w:dstrike w:val="0"/>
+        <w:u w:val="none"/>
+        <w:effect w:val="none"/>
+      </w:rPr>
+    </w:lvl>
+    <w:lvl w:ilvl="8">
+      <w:start w:val="1"/>
+      <w:numFmt w:val="bullet"/>
+      <w:lvlText w:val="■"/>
+      <w:lvlJc w:val="left"/>
+      <w:pPr>
+        <w:ind w:left="6480" w:hanging="360"/>
+      </w:pPr>
+      <w:rPr>
+        <w:strike w:val="0"/>
+        <w:dstrike w:val="0"/>
+        <w:u w:val="none"/>
+        <w:effect w:val="none"/>
+      </w:rPr>
+    </w:lvl>
+  </w:abstractNum>
+  <w:abstractNum w:abstractNumId="14" w15:restartNumberingAfterBreak="0">
     <w:nsid w:val="3BF1492F"/>
     <w:multiLevelType w:val="hybridMultilevel"/>
     <w:tmpl w:val="A96E88FA"/>
@@ -13008,7 +14401,7 @@
       </w:pPr>
     </w:lvl>
   </w:abstractNum>
-  <w:abstractNum w:abstractNumId="14" w15:restartNumberingAfterBreak="0">
+  <w:abstractNum w:abstractNumId="15" w15:restartNumberingAfterBreak="0">
     <w:nsid w:val="3E2426DD"/>
     <w:multiLevelType w:val="hybridMultilevel"/>
     <w:tmpl w:val="270C7828"/>
@@ -13121,7 +14514,7 @@
       </w:rPr>
     </w:lvl>
   </w:abstractNum>
-  <w:abstractNum w:abstractNumId="15" w15:restartNumberingAfterBreak="0">
+  <w:abstractNum w:abstractNumId="16" w15:restartNumberingAfterBreak="0">
     <w:nsid w:val="43817079"/>
     <w:multiLevelType w:val="hybridMultilevel"/>
     <w:tmpl w:val="51C42348"/>
@@ -13207,7 +14600,7 @@
       </w:pPr>
     </w:lvl>
   </w:abstractNum>
-  <w:abstractNum w:abstractNumId="16" w15:restartNumberingAfterBreak="0">
+  <w:abstractNum w:abstractNumId="17" w15:restartNumberingAfterBreak="0">
     <w:nsid w:val="4A317441"/>
     <w:multiLevelType w:val="hybridMultilevel"/>
     <w:tmpl w:val="7AB4E8BC"/>
@@ -13320,7 +14713,7 @@
       </w:rPr>
     </w:lvl>
   </w:abstractNum>
-  <w:abstractNum w:abstractNumId="17" w15:restartNumberingAfterBreak="0">
+  <w:abstractNum w:abstractNumId="18" w15:restartNumberingAfterBreak="0">
     <w:nsid w:val="4B6E0CD4"/>
     <w:multiLevelType w:val="hybridMultilevel"/>
     <w:tmpl w:val="84E23CA8"/>
@@ -13433,7 +14826,7 @@
       </w:rPr>
     </w:lvl>
   </w:abstractNum>
-  <w:abstractNum w:abstractNumId="18" w15:restartNumberingAfterBreak="0">
+  <w:abstractNum w:abstractNumId="19" w15:restartNumberingAfterBreak="0">
     <w:nsid w:val="5AB81394"/>
     <w:multiLevelType w:val="hybridMultilevel"/>
     <w:tmpl w:val="9DE8687C"/>
@@ -13546,7 +14939,7 @@
       </w:rPr>
     </w:lvl>
   </w:abstractNum>
-  <w:abstractNum w:abstractNumId="19" w15:restartNumberingAfterBreak="0">
+  <w:abstractNum w:abstractNumId="20" w15:restartNumberingAfterBreak="0">
     <w:nsid w:val="5DAB39C9"/>
     <w:multiLevelType w:val="hybridMultilevel"/>
     <w:tmpl w:val="262CEF10"/>
@@ -13659,7 +15052,7 @@
       </w:rPr>
     </w:lvl>
   </w:abstractNum>
-  <w:abstractNum w:abstractNumId="20" w15:restartNumberingAfterBreak="0">
+  <w:abstractNum w:abstractNumId="21" w15:restartNumberingAfterBreak="0">
     <w:nsid w:val="6718572C"/>
     <w:multiLevelType w:val="hybridMultilevel"/>
     <w:tmpl w:val="0310BE62"/>
@@ -13772,7 +15165,7 @@
       </w:rPr>
     </w:lvl>
   </w:abstractNum>
-  <w:abstractNum w:abstractNumId="21" w15:restartNumberingAfterBreak="0">
+  <w:abstractNum w:abstractNumId="22" w15:restartNumberingAfterBreak="0">
     <w:nsid w:val="68752B64"/>
     <w:multiLevelType w:val="hybridMultilevel"/>
     <w:tmpl w:val="9816140E"/>
@@ -13885,7 +15278,7 @@
       </w:rPr>
     </w:lvl>
   </w:abstractNum>
-  <w:abstractNum w:abstractNumId="22" w15:restartNumberingAfterBreak="0">
+  <w:abstractNum w:abstractNumId="23" w15:restartNumberingAfterBreak="0">
     <w:nsid w:val="7DCE2533"/>
     <w:multiLevelType w:val="hybridMultilevel"/>
     <w:tmpl w:val="A0C64D42"/>
@@ -14005,37 +15398,37 @@
     <w:abstractNumId w:val="3"/>
   </w:num>
   <w:num w:numId="3">
-    <w:abstractNumId w:val="17"/>
+    <w:abstractNumId w:val="18"/>
   </w:num>
   <w:num w:numId="4">
     <w:abstractNumId w:val="0"/>
   </w:num>
   <w:num w:numId="5">
-    <w:abstractNumId w:val="20"/>
+    <w:abstractNumId w:val="21"/>
   </w:num>
   <w:num w:numId="6">
-    <w:abstractNumId w:val="19"/>
+    <w:abstractNumId w:val="20"/>
   </w:num>
   <w:num w:numId="7">
     <w:abstractNumId w:val="1"/>
   </w:num>
   <w:num w:numId="8">
-    <w:abstractNumId w:val="15"/>
+    <w:abstractNumId w:val="16"/>
   </w:num>
   <w:num w:numId="9">
-    <w:abstractNumId w:val="22"/>
+    <w:abstractNumId w:val="23"/>
   </w:num>
   <w:num w:numId="10">
     <w:abstractNumId w:val="9"/>
   </w:num>
   <w:num w:numId="11">
-    <w:abstractNumId w:val="18"/>
+    <w:abstractNumId w:val="19"/>
   </w:num>
   <w:num w:numId="12">
-    <w:abstractNumId w:val="14"/>
+    <w:abstractNumId w:val="15"/>
   </w:num>
   <w:num w:numId="13">
-    <w:abstractNumId w:val="13"/>
+    <w:abstractNumId w:val="14"/>
   </w:num>
   <w:num w:numId="14">
     <w:abstractNumId w:val="5"/>
@@ -14056,16 +15449,19 @@
     <w:abstractNumId w:val="12"/>
   </w:num>
   <w:num w:numId="20">
-    <w:abstractNumId w:val="21"/>
+    <w:abstractNumId w:val="22"/>
   </w:num>
   <w:num w:numId="21">
     <w:abstractNumId w:val="2"/>
   </w:num>
   <w:num w:numId="22">
-    <w:abstractNumId w:val="16"/>
+    <w:abstractNumId w:val="17"/>
   </w:num>
   <w:num w:numId="23">
     <w:abstractNumId w:val="8"/>
+  </w:num>
+  <w:num w:numId="24">
+    <w:abstractNumId w:val="13"/>
   </w:num>
 </w:numbering>
 </file>
@@ -15357,7 +16753,7 @@
 </file>
 
 <file path=customXml/itemProps1.xml><?xml version="1.0" encoding="utf-8"?>
-<ds:datastoreItem xmlns:ds="http://schemas.openxmlformats.org/officeDocument/2006/customXml" ds:itemID="{DE4D2030-1629-470B-8FEC-A710E82C633D}">
+<ds:datastoreItem xmlns:ds="http://schemas.openxmlformats.org/officeDocument/2006/customXml" ds:itemID="{40D496CC-2201-456B-8B7C-82B95A17AD09}">
   <ds:schemaRefs>
     <ds:schemaRef ds:uri="http://schemas.openxmlformats.org/officeDocument/2006/bibliography"/>
   </ds:schemaRefs>

</xml_diff>